<commit_message>
redis cluster and jedispool
</commit_message>
<xml_diff>
--- a/10、solr/1.4、solrj的使用_代码开始.docx
+++ b/10、solr/1.4、solrj的使用_代码开始.docx
@@ -1,6 +1,6 @@
 
 <file path=word/document.xml><?xml version="1.0" encoding="utf-8"?>
-<w:document xmlns:wpc="http://schemas.microsoft.com/office/word/2010/wordprocessingCanvas" xmlns:mc="http://schemas.openxmlformats.org/markup-compatibility/2006" xmlns:o="urn:schemas-microsoft-com:office:office" xmlns:r="http://schemas.openxmlformats.org/officeDocument/2006/relationships" xmlns:m="http://schemas.openxmlformats.org/officeDocument/2006/math" xmlns:v="urn:schemas-microsoft-com:vml" xmlns:wp14="http://schemas.microsoft.com/office/word/2010/wordprocessingDrawing" xmlns:wp="http://schemas.openxmlformats.org/drawingml/2006/wordprocessingDrawing" xmlns:w10="urn:schemas-microsoft-com:office:word" xmlns:w="http://schemas.openxmlformats.org/wordprocessingml/2006/main" xmlns:w14="http://schemas.microsoft.com/office/word/2010/wordml" xmlns:wpg="http://schemas.microsoft.com/office/word/2010/wordprocessingGroup" xmlns:wpi="http://schemas.microsoft.com/office/word/2010/wordprocessingInk" xmlns:wne="http://schemas.microsoft.com/office/word/2006/wordml" xmlns:wps="http://schemas.microsoft.com/office/word/2010/wordprocessingShape" mc:Ignorable="w14 wp14">
+<w:document xmlns:wpc="http://schemas.microsoft.com/office/word/2010/wordprocessingCanvas" xmlns:mc="http://schemas.openxmlformats.org/markup-compatibility/2006" xmlns:o="urn:schemas-microsoft-com:office:office" xmlns:r="http://schemas.openxmlformats.org/officeDocument/2006/relationships" xmlns:m="http://schemas.openxmlformats.org/officeDocument/2006/math" xmlns:v="urn:schemas-microsoft-com:vml" xmlns:wp14="http://schemas.microsoft.com/office/word/2010/wordprocessingDrawing" xmlns:wp="http://schemas.openxmlformats.org/drawingml/2006/wordprocessingDrawing" xmlns:w10="urn:schemas-microsoft-com:office:word" xmlns:w="http://schemas.openxmlformats.org/wordprocessingml/2006/main" xmlns:w14="http://schemas.microsoft.com/office/word/2010/wordml" xmlns:w15="http://schemas.microsoft.com/office/word/2012/wordml" xmlns:wpg="http://schemas.microsoft.com/office/word/2010/wordprocessingGroup" xmlns:wpi="http://schemas.microsoft.com/office/word/2010/wordprocessingInk" xmlns:wne="http://schemas.microsoft.com/office/word/2006/wordml" xmlns:wps="http://schemas.microsoft.com/office/word/2010/wordprocessingShape" mc:Ignorable="w14 w15 wp14">
   <w:body>
     <w:sdt>
       <w:sdtPr>
@@ -105,6 +105,7 @@
               <w:id w:val="776450279"/>
               <w:dataBinding w:prefixMappings="xmlns:ns0 = 'http://www.microsoft.com/Office/Word/BlogTool'" w:xpath="/ns0:BlogPostInfo/ns0:Category1" w:storeItemID="{6687D319-7B90-4AC0-9ABB-B1D9CC121951}"/>
               <w:comboBox w:lastValue="solr">
+                <w:listItem w:displayText="activemq" w:value="activemq"/>
                 <w:listItem w:displayText="date" w:value="date"/>
                 <w:listItem w:displayText="Git" w:value="Git"/>
                 <w:listItem w:displayText="GitHub" w:value="GitHub"/>
@@ -112,18 +113,27 @@
                 <w:listItem w:displayText="hql" w:value="hql"/>
                 <w:listItem w:displayText="html markdowm" w:value="html markdowm"/>
                 <w:listItem w:displayText="intellij-idea" w:value="intellij-idea"/>
+                <w:listItem w:displayText="java" w:value="java"/>
+                <w:listItem w:displayText="java面试" w:value="java面试"/>
                 <w:listItem w:displayText="JPA" w:value="JPA"/>
                 <w:listItem w:displayText="Linux" w:value="Linux"/>
                 <w:listItem w:displayText="mac" w:value="mac"/>
                 <w:listItem w:displayText="mac操作" w:value="mac操作"/>
                 <w:listItem w:displayText="markdowm" w:value="markdowm"/>
                 <w:listItem w:displayText="mybatis" w:value="mybatis"/>
+                <w:listItem w:displayText="nginx" w:value="nginx"/>
+                <w:listItem w:displayText="redis" w:value="redis"/>
                 <w:listItem w:displayText="solr" w:value="solr"/>
                 <w:listItem w:displayText="Spring boot" w:value="Spring boot"/>
                 <w:listItem w:displayText="Spring cloud" w:value="Spring cloud"/>
+                <w:listItem w:displayText="tomcat" w:value="tomcat"/>
                 <w:listItem w:displayText="vps" w:value="vps"/>
+                <w:listItem w:displayText="weblogic" w:value="weblogic"/>
                 <w:listItem w:displayText="webservice" w:value="webservice"/>
                 <w:listItem w:displayText="反射" w:value="反射"/>
+                <w:listItem w:displayText="服务器" w:value="服务器"/>
+                <w:listItem w:displayText="负载均衡" w:value="负载均衡"/>
+                <w:listItem w:displayText="软件问题" w:value="软件问题"/>
                 <w:listItem w:displayText="无" w:value=" "/>
               </w:comboBox>
             </w:sdtPr>
@@ -403,7 +413,7 @@
                     <pic:cNvPicPr/>
                   </pic:nvPicPr>
                   <pic:blipFill>
-                    <a:blip r:embed="rId9"/>
+                    <a:blip r:embed="rId8"/>
                     <a:stretch>
                       <a:fillRect/>
                     </a:stretch>
@@ -5611,6 +5621,8 @@
               </w:rPr>
               <w:t>}</w:t>
             </w:r>
+            <w:bookmarkStart w:id="0" w:name="_GoBack"/>
+            <w:bookmarkEnd w:id="0"/>
           </w:p>
           <w:p>
             <w:pPr>
@@ -6863,8 +6875,6 @@
               </w:rPr>
               <w:t>;</w:t>
             </w:r>
-            <w:bookmarkStart w:id="0" w:name="_GoBack"/>
-            <w:bookmarkEnd w:id="0"/>
           </w:p>
           <w:p>
             <w:pPr>
@@ -10678,7 +10688,7 @@
 </file>
 
 <file path=word/endnotes.xml><?xml version="1.0" encoding="utf-8"?>
-<w:endnotes xmlns:wpc="http://schemas.microsoft.com/office/word/2010/wordprocessingCanvas" xmlns:mc="http://schemas.openxmlformats.org/markup-compatibility/2006" xmlns:o="urn:schemas-microsoft-com:office:office" xmlns:r="http://schemas.openxmlformats.org/officeDocument/2006/relationships" xmlns:m="http://schemas.openxmlformats.org/officeDocument/2006/math" xmlns:v="urn:schemas-microsoft-com:vml" xmlns:wp14="http://schemas.microsoft.com/office/word/2010/wordprocessingDrawing" xmlns:wp="http://schemas.openxmlformats.org/drawingml/2006/wordprocessingDrawing" xmlns:w10="urn:schemas-microsoft-com:office:word" xmlns:w="http://schemas.openxmlformats.org/wordprocessingml/2006/main" xmlns:w14="http://schemas.microsoft.com/office/word/2010/wordml" xmlns:wpg="http://schemas.microsoft.com/office/word/2010/wordprocessingGroup" xmlns:wpi="http://schemas.microsoft.com/office/word/2010/wordprocessingInk" xmlns:wne="http://schemas.microsoft.com/office/word/2006/wordml" xmlns:wps="http://schemas.microsoft.com/office/word/2010/wordprocessingShape" mc:Ignorable="w14 wp14">
+<w:endnotes xmlns:wpc="http://schemas.microsoft.com/office/word/2010/wordprocessingCanvas" xmlns:mc="http://schemas.openxmlformats.org/markup-compatibility/2006" xmlns:o="urn:schemas-microsoft-com:office:office" xmlns:r="http://schemas.openxmlformats.org/officeDocument/2006/relationships" xmlns:m="http://schemas.openxmlformats.org/officeDocument/2006/math" xmlns:v="urn:schemas-microsoft-com:vml" xmlns:wp14="http://schemas.microsoft.com/office/word/2010/wordprocessingDrawing" xmlns:wp="http://schemas.openxmlformats.org/drawingml/2006/wordprocessingDrawing" xmlns:w10="urn:schemas-microsoft-com:office:word" xmlns:w="http://schemas.openxmlformats.org/wordprocessingml/2006/main" xmlns:w14="http://schemas.microsoft.com/office/word/2010/wordml" xmlns:w15="http://schemas.microsoft.com/office/word/2012/wordml" xmlns:wpg="http://schemas.microsoft.com/office/word/2010/wordprocessingGroup" xmlns:wpi="http://schemas.microsoft.com/office/word/2010/wordprocessingInk" xmlns:wne="http://schemas.microsoft.com/office/word/2006/wordml" xmlns:wps="http://schemas.microsoft.com/office/word/2010/wordprocessingShape" mc:Ignorable="w14 w15 wp14">
   <w:endnote w:type="separator" w:id="-1">
     <w:p>
       <w:pPr>
@@ -10703,7 +10713,7 @@
 </file>
 
 <file path=word/footnotes.xml><?xml version="1.0" encoding="utf-8"?>
-<w:footnotes xmlns:wpc="http://schemas.microsoft.com/office/word/2010/wordprocessingCanvas" xmlns:mc="http://schemas.openxmlformats.org/markup-compatibility/2006" xmlns:o="urn:schemas-microsoft-com:office:office" xmlns:r="http://schemas.openxmlformats.org/officeDocument/2006/relationships" xmlns:m="http://schemas.openxmlformats.org/officeDocument/2006/math" xmlns:v="urn:schemas-microsoft-com:vml" xmlns:wp14="http://schemas.microsoft.com/office/word/2010/wordprocessingDrawing" xmlns:wp="http://schemas.openxmlformats.org/drawingml/2006/wordprocessingDrawing" xmlns:w10="urn:schemas-microsoft-com:office:word" xmlns:w="http://schemas.openxmlformats.org/wordprocessingml/2006/main" xmlns:w14="http://schemas.microsoft.com/office/word/2010/wordml" xmlns:wpg="http://schemas.microsoft.com/office/word/2010/wordprocessingGroup" xmlns:wpi="http://schemas.microsoft.com/office/word/2010/wordprocessingInk" xmlns:wne="http://schemas.microsoft.com/office/word/2006/wordml" xmlns:wps="http://schemas.microsoft.com/office/word/2010/wordprocessingShape" mc:Ignorable="w14 wp14">
+<w:footnotes xmlns:wpc="http://schemas.microsoft.com/office/word/2010/wordprocessingCanvas" xmlns:mc="http://schemas.openxmlformats.org/markup-compatibility/2006" xmlns:o="urn:schemas-microsoft-com:office:office" xmlns:r="http://schemas.openxmlformats.org/officeDocument/2006/relationships" xmlns:m="http://schemas.openxmlformats.org/officeDocument/2006/math" xmlns:v="urn:schemas-microsoft-com:vml" xmlns:wp14="http://schemas.microsoft.com/office/word/2010/wordprocessingDrawing" xmlns:wp="http://schemas.openxmlformats.org/drawingml/2006/wordprocessingDrawing" xmlns:w10="urn:schemas-microsoft-com:office:word" xmlns:w="http://schemas.openxmlformats.org/wordprocessingml/2006/main" xmlns:w14="http://schemas.microsoft.com/office/word/2010/wordml" xmlns:w15="http://schemas.microsoft.com/office/word/2012/wordml" xmlns:wpg="http://schemas.microsoft.com/office/word/2010/wordprocessingGroup" xmlns:wpi="http://schemas.microsoft.com/office/word/2010/wordprocessingInk" xmlns:wne="http://schemas.microsoft.com/office/word/2006/wordml" xmlns:wps="http://schemas.microsoft.com/office/word/2010/wordprocessingShape" mc:Ignorable="w14 w15 wp14">
   <w:footnote w:type="separator" w:id="-1">
     <w:p>
       <w:pPr>
@@ -10728,7 +10738,7 @@
 </file>
 
 <file path=word/numbering.xml><?xml version="1.0" encoding="utf-8"?>
-<w:numbering xmlns:wpc="http://schemas.microsoft.com/office/word/2010/wordprocessingCanvas" xmlns:mc="http://schemas.openxmlformats.org/markup-compatibility/2006" xmlns:o="urn:schemas-microsoft-com:office:office" xmlns:r="http://schemas.openxmlformats.org/officeDocument/2006/relationships" xmlns:m="http://schemas.openxmlformats.org/officeDocument/2006/math" xmlns:v="urn:schemas-microsoft-com:vml" xmlns:wp14="http://schemas.microsoft.com/office/word/2010/wordprocessingDrawing" xmlns:wp="http://schemas.openxmlformats.org/drawingml/2006/wordprocessingDrawing" xmlns:w10="urn:schemas-microsoft-com:office:word" xmlns:w="http://schemas.openxmlformats.org/wordprocessingml/2006/main" xmlns:w14="http://schemas.microsoft.com/office/word/2010/wordml" xmlns:wpg="http://schemas.microsoft.com/office/word/2010/wordprocessingGroup" xmlns:wpi="http://schemas.microsoft.com/office/word/2010/wordprocessingInk" xmlns:wne="http://schemas.microsoft.com/office/word/2006/wordml" xmlns:wps="http://schemas.microsoft.com/office/word/2010/wordprocessingShape" mc:Ignorable="w14 wp14">
+<w:numbering xmlns:wpc="http://schemas.microsoft.com/office/word/2010/wordprocessingCanvas" xmlns:mc="http://schemas.openxmlformats.org/markup-compatibility/2006" xmlns:o="urn:schemas-microsoft-com:office:office" xmlns:r="http://schemas.openxmlformats.org/officeDocument/2006/relationships" xmlns:m="http://schemas.openxmlformats.org/officeDocument/2006/math" xmlns:v="urn:schemas-microsoft-com:vml" xmlns:wp14="http://schemas.microsoft.com/office/word/2010/wordprocessingDrawing" xmlns:wp="http://schemas.openxmlformats.org/drawingml/2006/wordprocessingDrawing" xmlns:w10="urn:schemas-microsoft-com:office:word" xmlns:w="http://schemas.openxmlformats.org/wordprocessingml/2006/main" xmlns:w14="http://schemas.microsoft.com/office/word/2010/wordml" xmlns:w15="http://schemas.microsoft.com/office/word/2012/wordml" xmlns:wpg="http://schemas.microsoft.com/office/word/2010/wordprocessingGroup" xmlns:wpi="http://schemas.microsoft.com/office/word/2010/wordprocessingInk" xmlns:wne="http://schemas.microsoft.com/office/word/2006/wordml" xmlns:wps="http://schemas.microsoft.com/office/word/2010/wordprocessingShape" mc:Ignorable="w14 w15 wp14">
   <w:abstractNum w:abstractNumId="0">
     <w:nsid w:val="552CE74B"/>
     <w:multiLevelType w:val="multilevel"/>
@@ -10864,7 +10874,7 @@
 </file>
 
 <file path=word/styles.xml><?xml version="1.0" encoding="utf-8"?>
-<w:styles xmlns:mc="http://schemas.openxmlformats.org/markup-compatibility/2006" xmlns:r="http://schemas.openxmlformats.org/officeDocument/2006/relationships" xmlns:w="http://schemas.openxmlformats.org/wordprocessingml/2006/main" xmlns:w14="http://schemas.microsoft.com/office/word/2010/wordml" mc:Ignorable="w14">
+<w:styles xmlns:mc="http://schemas.openxmlformats.org/markup-compatibility/2006" xmlns:r="http://schemas.openxmlformats.org/officeDocument/2006/relationships" xmlns:w="http://schemas.openxmlformats.org/wordprocessingml/2006/main" xmlns:w14="http://schemas.microsoft.com/office/word/2010/wordml" xmlns:w15="http://schemas.microsoft.com/office/word/2012/wordml" mc:Ignorable="w14 w15">
   <w:docDefaults>
     <w:rPrDefault>
       <w:rPr>
@@ -10880,716 +10890,378 @@
       </w:pPr>
     </w:pPrDefault>
   </w:docDefaults>
-  <w:latentStyles w:defLockedState="0" w:defUIPriority="99" w:defSemiHidden="1" w:defUnhideWhenUsed="0" w:defQFormat="0" w:count="267">
-    <w:lsdException w:name="Normal" w:semiHidden="0" w:uiPriority="0" w:qFormat="1"/>
-    <w:lsdException w:name="heading 1" w:semiHidden="0" w:uiPriority="5" w:qFormat="1"/>
-    <w:lsdException w:name="heading 2" w:semiHidden="0" w:uiPriority="6" w:qFormat="1"/>
-    <w:lsdException w:name="heading 3" w:uiPriority="9" w:qFormat="1"/>
-    <w:lsdException w:name="heading 4" w:uiPriority="8" w:qFormat="1"/>
-    <w:lsdException w:name="heading 5" w:uiPriority="9" w:qFormat="1"/>
-    <w:lsdException w:name="heading 6" w:uiPriority="10" w:qFormat="1"/>
-    <w:lsdException w:name="heading 7" w:uiPriority="2" w:qFormat="1"/>
-    <w:lsdException w:name="heading 8" w:uiPriority="2" w:qFormat="1"/>
-    <w:lsdException w:name="heading 9" w:uiPriority="2" w:qFormat="1"/>
-    <w:lsdException w:name="toc 1" w:uiPriority="39" w:qFormat="1"/>
-    <w:lsdException w:name="toc 2" w:uiPriority="39" w:qFormat="1"/>
-    <w:lsdException w:name="toc 3" w:uiPriority="39" w:qFormat="1"/>
-    <w:lsdException w:name="toc 4" w:uiPriority="39" w:qFormat="1"/>
-    <w:lsdException w:name="toc 5" w:uiPriority="39" w:qFormat="1"/>
-    <w:lsdException w:name="toc 6" w:uiPriority="39" w:qFormat="1"/>
-    <w:lsdException w:name="toc 7" w:uiPriority="39" w:qFormat="1"/>
-    <w:lsdException w:name="toc 8" w:uiPriority="39" w:qFormat="1"/>
-    <w:lsdException w:name="toc 9" w:uiPriority="39" w:qFormat="1"/>
-    <w:lsdException w:name="caption" w:uiPriority="35" w:qFormat="1"/>
+  <w:latentStyles w:defLockedState="0" w:defUIPriority="99" w:defSemiHidden="0" w:defUnhideWhenUsed="0" w:defQFormat="0" w:count="371">
+    <w:lsdException w:name="Normal" w:uiPriority="0" w:qFormat="1"/>
+    <w:lsdException w:name="heading 1" w:uiPriority="5" w:qFormat="1"/>
+    <w:lsdException w:name="heading 2" w:uiPriority="6" w:qFormat="1"/>
+    <w:lsdException w:name="heading 3" w:semiHidden="1" w:uiPriority="9" w:qFormat="1"/>
+    <w:lsdException w:name="heading 4" w:semiHidden="1" w:uiPriority="8" w:qFormat="1"/>
+    <w:lsdException w:name="heading 5" w:semiHidden="1" w:uiPriority="9" w:qFormat="1"/>
+    <w:lsdException w:name="heading 6" w:semiHidden="1" w:uiPriority="10" w:qFormat="1"/>
+    <w:lsdException w:name="heading 7" w:semiHidden="1" w:uiPriority="2" w:unhideWhenUsed="1" w:qFormat="1"/>
+    <w:lsdException w:name="heading 8" w:semiHidden="1" w:uiPriority="2" w:unhideWhenUsed="1" w:qFormat="1"/>
+    <w:lsdException w:name="heading 9" w:semiHidden="1" w:uiPriority="2" w:unhideWhenUsed="1" w:qFormat="1"/>
+    <w:lsdException w:name="index 1" w:semiHidden="1" w:unhideWhenUsed="1"/>
+    <w:lsdException w:name="index 2" w:semiHidden="1" w:unhideWhenUsed="1"/>
+    <w:lsdException w:name="index 3" w:semiHidden="1" w:unhideWhenUsed="1"/>
+    <w:lsdException w:name="index 4" w:semiHidden="1" w:unhideWhenUsed="1"/>
+    <w:lsdException w:name="index 5" w:semiHidden="1" w:unhideWhenUsed="1"/>
+    <w:lsdException w:name="index 6" w:semiHidden="1" w:unhideWhenUsed="1"/>
+    <w:lsdException w:name="index 7" w:semiHidden="1" w:unhideWhenUsed="1"/>
+    <w:lsdException w:name="index 8" w:semiHidden="1" w:unhideWhenUsed="1"/>
+    <w:lsdException w:name="index 9" w:semiHidden="1" w:unhideWhenUsed="1"/>
+    <w:lsdException w:name="toc 1" w:semiHidden="1" w:uiPriority="39" w:unhideWhenUsed="1" w:qFormat="1"/>
+    <w:lsdException w:name="toc 2" w:semiHidden="1" w:uiPriority="39" w:unhideWhenUsed="1" w:qFormat="1"/>
+    <w:lsdException w:name="toc 3" w:semiHidden="1" w:uiPriority="39" w:unhideWhenUsed="1" w:qFormat="1"/>
+    <w:lsdException w:name="toc 4" w:semiHidden="1" w:uiPriority="39" w:unhideWhenUsed="1" w:qFormat="1"/>
+    <w:lsdException w:name="toc 5" w:semiHidden="1" w:uiPriority="39" w:unhideWhenUsed="1" w:qFormat="1"/>
+    <w:lsdException w:name="toc 6" w:semiHidden="1" w:uiPriority="39" w:unhideWhenUsed="1" w:qFormat="1"/>
+    <w:lsdException w:name="toc 7" w:semiHidden="1" w:uiPriority="39" w:unhideWhenUsed="1" w:qFormat="1"/>
+    <w:lsdException w:name="toc 8" w:semiHidden="1" w:uiPriority="39" w:unhideWhenUsed="1" w:qFormat="1"/>
+    <w:lsdException w:name="toc 9" w:semiHidden="1" w:uiPriority="39" w:unhideWhenUsed="1" w:qFormat="1"/>
+    <w:lsdException w:name="Normal Indent" w:semiHidden="1" w:unhideWhenUsed="1"/>
+    <w:lsdException w:name="footnote text" w:semiHidden="1" w:unhideWhenUsed="1"/>
+    <w:lsdException w:name="annotation text" w:semiHidden="1" w:unhideWhenUsed="1"/>
+    <w:lsdException w:name="header" w:semiHidden="1" w:unhideWhenUsed="1"/>
+    <w:lsdException w:name="footer" w:semiHidden="1" w:unhideWhenUsed="1"/>
+    <w:lsdException w:name="index heading" w:semiHidden="1" w:unhideWhenUsed="1"/>
+    <w:lsdException w:name="caption" w:semiHidden="1" w:uiPriority="35" w:unhideWhenUsed="1" w:qFormat="1"/>
+    <w:lsdException w:name="table of figures" w:semiHidden="1" w:unhideWhenUsed="1"/>
+    <w:lsdException w:name="envelope address" w:semiHidden="1" w:unhideWhenUsed="1"/>
+    <w:lsdException w:name="envelope return" w:semiHidden="1" w:unhideWhenUsed="1"/>
+    <w:lsdException w:name="footnote reference" w:semiHidden="1" w:unhideWhenUsed="1"/>
+    <w:lsdException w:name="annotation reference" w:semiHidden="1" w:unhideWhenUsed="1"/>
+    <w:lsdException w:name="line number" w:semiHidden="1" w:unhideWhenUsed="1"/>
+    <w:lsdException w:name="page number" w:semiHidden="1" w:unhideWhenUsed="1"/>
+    <w:lsdException w:name="endnote reference" w:semiHidden="1" w:unhideWhenUsed="1"/>
+    <w:lsdException w:name="endnote text" w:semiHidden="1" w:unhideWhenUsed="1"/>
+    <w:lsdException w:name="table of authorities" w:semiHidden="1" w:unhideWhenUsed="1"/>
+    <w:lsdException w:name="macro" w:semiHidden="1" w:unhideWhenUsed="1"/>
+    <w:lsdException w:name="toa heading" w:semiHidden="1" w:unhideWhenUsed="1"/>
+    <w:lsdException w:name="List" w:semiHidden="1" w:unhideWhenUsed="1"/>
+    <w:lsdException w:name="List Bullet" w:semiHidden="1" w:unhideWhenUsed="1"/>
+    <w:lsdException w:name="List Number" w:semiHidden="1"/>
+    <w:lsdException w:name="List 2" w:semiHidden="1" w:unhideWhenUsed="1"/>
+    <w:lsdException w:name="List 3" w:semiHidden="1" w:unhideWhenUsed="1"/>
+    <w:lsdException w:name="List 4" w:semiHidden="1"/>
+    <w:lsdException w:name="List 5" w:semiHidden="1"/>
+    <w:lsdException w:name="List Bullet 2" w:semiHidden="1" w:unhideWhenUsed="1"/>
+    <w:lsdException w:name="List Bullet 3" w:semiHidden="1" w:unhideWhenUsed="1"/>
+    <w:lsdException w:name="List Bullet 4" w:semiHidden="1" w:unhideWhenUsed="1"/>
+    <w:lsdException w:name="List Bullet 5" w:semiHidden="1" w:unhideWhenUsed="1"/>
+    <w:lsdException w:name="List Number 2" w:semiHidden="1" w:unhideWhenUsed="1"/>
+    <w:lsdException w:name="List Number 3" w:semiHidden="1" w:unhideWhenUsed="1"/>
+    <w:lsdException w:name="List Number 4" w:semiHidden="1" w:unhideWhenUsed="1"/>
+    <w:lsdException w:name="List Number 5" w:semiHidden="1" w:unhideWhenUsed="1"/>
     <w:lsdException w:name="Title" w:uiPriority="10" w:qFormat="1"/>
-    <w:lsdException w:name="Subtitle" w:uiPriority="11" w:qFormat="1"/>
-    <w:lsdException w:name="Strong" w:semiHidden="0" w:uiPriority="22" w:qFormat="1"/>
-    <w:lsdException w:name="Emphasis" w:semiHidden="0" w:uiPriority="20" w:qFormat="1"/>
-    <w:lsdException w:name="HTML Preformatted" w:semiHidden="0" w:uiPriority="19" w:qFormat="1"/>
-    <w:lsdException w:name="Table Grid" w:semiHidden="0" w:uiPriority="59"/>
-    <w:lsdException w:name="No Spacing" w:uiPriority="1" w:qFormat="1"/>
-    <w:lsdException w:name="Light Shading" w:semiHidden="0" w:uiPriority="60"/>
-    <w:lsdException w:name="Light List" w:semiHidden="0" w:uiPriority="61"/>
-    <w:lsdException w:name="Light Grid" w:semiHidden="0" w:uiPriority="62"/>
-    <w:lsdException w:name="Medium Shading 1" w:semiHidden="0" w:uiPriority="63"/>
-    <w:lsdException w:name="Medium Shading 2" w:semiHidden="0" w:uiPriority="64"/>
-    <w:lsdException w:name="Medium List 1" w:semiHidden="0" w:uiPriority="65"/>
-    <w:lsdException w:name="Medium List 2" w:semiHidden="0" w:uiPriority="66"/>
-    <w:lsdException w:name="Medium Grid 1" w:semiHidden="0" w:uiPriority="67"/>
-    <w:lsdException w:name="Medium Grid 2" w:semiHidden="0" w:uiPriority="68"/>
-    <w:lsdException w:name="Medium Grid 3" w:semiHidden="0" w:uiPriority="69"/>
-    <w:lsdException w:name="Dark List" w:semiHidden="0" w:uiPriority="70"/>
-    <w:lsdException w:name="Colorful Shading" w:semiHidden="0" w:uiPriority="71"/>
-    <w:lsdException w:name="Colorful List" w:semiHidden="0" w:uiPriority="72"/>
-    <w:lsdException w:name="Colorful Grid" w:semiHidden="0" w:uiPriority="73"/>
-    <w:lsdException w:name="Light Shading Accent 1" w:semiHidden="0" w:uiPriority="60"/>
-    <w:lsdException w:name="Light List Accent 1" w:semiHidden="0" w:uiPriority="61"/>
-    <w:lsdException w:name="Light Grid Accent 1" w:semiHidden="0" w:uiPriority="62"/>
-    <w:lsdException w:name="Medium Shading 1 Accent 1" w:semiHidden="0" w:uiPriority="63"/>
-    <w:lsdException w:name="Medium Shading 2 Accent 1" w:semiHidden="0" w:uiPriority="64"/>
-    <w:lsdException w:name="Medium List 1 Accent 1" w:semiHidden="0" w:uiPriority="65"/>
-    <w:lsdException w:name="List Paragraph" w:semiHidden="0" w:uiPriority="34" w:qFormat="1"/>
-    <w:lsdException w:name="Quote" w:semiHidden="0" w:uiPriority="1" w:qFormat="1"/>
+    <w:lsdException w:name="Closing" w:semiHidden="1" w:unhideWhenUsed="1"/>
+    <w:lsdException w:name="Signature" w:semiHidden="1" w:unhideWhenUsed="1"/>
+    <w:lsdException w:name="Default Paragraph Font" w:semiHidden="1" w:unhideWhenUsed="1"/>
+    <w:lsdException w:name="Body Text" w:semiHidden="1" w:unhideWhenUsed="1"/>
+    <w:lsdException w:name="Body Text Indent" w:semiHidden="1" w:unhideWhenUsed="1"/>
+    <w:lsdException w:name="List Continue" w:semiHidden="1" w:unhideWhenUsed="1"/>
+    <w:lsdException w:name="List Continue 2" w:semiHidden="1" w:unhideWhenUsed="1"/>
+    <w:lsdException w:name="List Continue 3" w:semiHidden="1" w:unhideWhenUsed="1"/>
+    <w:lsdException w:name="List Continue 4" w:semiHidden="1" w:unhideWhenUsed="1"/>
+    <w:lsdException w:name="List Continue 5" w:semiHidden="1" w:unhideWhenUsed="1"/>
+    <w:lsdException w:name="Message Header" w:semiHidden="1" w:unhideWhenUsed="1"/>
+    <w:lsdException w:name="Subtitle" w:semiHidden="1" w:uiPriority="11" w:qFormat="1"/>
+    <w:lsdException w:name="Salutation" w:semiHidden="1"/>
+    <w:lsdException w:name="Date" w:semiHidden="1"/>
+    <w:lsdException w:name="Body Text First Indent" w:semiHidden="1"/>
+    <w:lsdException w:name="Body Text First Indent 2" w:semiHidden="1" w:unhideWhenUsed="1"/>
+    <w:lsdException w:name="Note Heading" w:semiHidden="1" w:unhideWhenUsed="1"/>
+    <w:lsdException w:name="Body Text 2" w:semiHidden="1" w:unhideWhenUsed="1"/>
+    <w:lsdException w:name="Body Text 3" w:semiHidden="1" w:unhideWhenUsed="1"/>
+    <w:lsdException w:name="Body Text Indent 2" w:semiHidden="1" w:unhideWhenUsed="1"/>
+    <w:lsdException w:name="Body Text Indent 3" w:semiHidden="1" w:unhideWhenUsed="1"/>
+    <w:lsdException w:name="Block Text" w:semiHidden="1" w:unhideWhenUsed="1"/>
+    <w:lsdException w:name="Hyperlink" w:semiHidden="1" w:unhideWhenUsed="1"/>
+    <w:lsdException w:name="FollowedHyperlink" w:semiHidden="1" w:unhideWhenUsed="1"/>
+    <w:lsdException w:name="Strong" w:uiPriority="22" w:qFormat="1"/>
+    <w:lsdException w:name="Emphasis" w:uiPriority="20" w:qFormat="1"/>
+    <w:lsdException w:name="Document Map" w:semiHidden="1" w:unhideWhenUsed="1"/>
+    <w:lsdException w:name="Plain Text" w:semiHidden="1" w:unhideWhenUsed="1"/>
+    <w:lsdException w:name="E-mail Signature" w:semiHidden="1" w:unhideWhenUsed="1"/>
+    <w:lsdException w:name="HTML Top of Form" w:semiHidden="1" w:unhideWhenUsed="1"/>
+    <w:lsdException w:name="HTML Bottom of Form" w:semiHidden="1" w:unhideWhenUsed="1"/>
+    <w:lsdException w:name="Normal (Web)" w:semiHidden="1" w:unhideWhenUsed="1"/>
+    <w:lsdException w:name="HTML Acronym" w:semiHidden="1" w:unhideWhenUsed="1"/>
+    <w:lsdException w:name="HTML Address" w:semiHidden="1" w:unhideWhenUsed="1"/>
+    <w:lsdException w:name="HTML Cite" w:semiHidden="1" w:unhideWhenUsed="1"/>
+    <w:lsdException w:name="HTML Code" w:semiHidden="1" w:unhideWhenUsed="1"/>
+    <w:lsdException w:name="HTML Definition" w:semiHidden="1" w:unhideWhenUsed="1"/>
+    <w:lsdException w:name="HTML Keyboard" w:semiHidden="1" w:unhideWhenUsed="1"/>
+    <w:lsdException w:name="HTML Preformatted" w:uiPriority="19" w:unhideWhenUsed="1" w:qFormat="1"/>
+    <w:lsdException w:name="HTML Sample" w:semiHidden="1" w:unhideWhenUsed="1"/>
+    <w:lsdException w:name="HTML Typewriter" w:semiHidden="1" w:unhideWhenUsed="1"/>
+    <w:lsdException w:name="HTML Variable" w:semiHidden="1" w:unhideWhenUsed="1"/>
+    <w:lsdException w:name="Normal Table" w:semiHidden="1" w:unhideWhenUsed="1"/>
+    <w:lsdException w:name="annotation subject" w:semiHidden="1" w:unhideWhenUsed="1"/>
+    <w:lsdException w:name="No List" w:semiHidden="1" w:unhideWhenUsed="1"/>
+    <w:lsdException w:name="Outline List 1" w:semiHidden="1" w:unhideWhenUsed="1"/>
+    <w:lsdException w:name="Outline List 2" w:semiHidden="1" w:unhideWhenUsed="1"/>
+    <w:lsdException w:name="Outline List 3" w:semiHidden="1" w:unhideWhenUsed="1"/>
+    <w:lsdException w:name="Table Simple 1" w:semiHidden="1" w:unhideWhenUsed="1"/>
+    <w:lsdException w:name="Table Simple 2" w:semiHidden="1" w:unhideWhenUsed="1"/>
+    <w:lsdException w:name="Table Simple 3" w:semiHidden="1" w:unhideWhenUsed="1"/>
+    <w:lsdException w:name="Table Classic 1" w:semiHidden="1" w:unhideWhenUsed="1"/>
+    <w:lsdException w:name="Table Classic 2" w:semiHidden="1" w:unhideWhenUsed="1"/>
+    <w:lsdException w:name="Table Classic 3" w:semiHidden="1" w:unhideWhenUsed="1"/>
+    <w:lsdException w:name="Table Classic 4" w:semiHidden="1" w:unhideWhenUsed="1"/>
+    <w:lsdException w:name="Table Colorful 1" w:semiHidden="1" w:unhideWhenUsed="1"/>
+    <w:lsdException w:name="Table Colorful 2" w:semiHidden="1" w:unhideWhenUsed="1"/>
+    <w:lsdException w:name="Table Colorful 3" w:semiHidden="1" w:unhideWhenUsed="1"/>
+    <w:lsdException w:name="Table Columns 1" w:semiHidden="1" w:unhideWhenUsed="1"/>
+    <w:lsdException w:name="Table Columns 2" w:semiHidden="1" w:unhideWhenUsed="1"/>
+    <w:lsdException w:name="Table Columns 3" w:semiHidden="1" w:unhideWhenUsed="1"/>
+    <w:lsdException w:name="Table Columns 4" w:semiHidden="1" w:unhideWhenUsed="1"/>
+    <w:lsdException w:name="Table Columns 5" w:semiHidden="1" w:unhideWhenUsed="1"/>
+    <w:lsdException w:name="Table Grid 1" w:semiHidden="1" w:unhideWhenUsed="1"/>
+    <w:lsdException w:name="Table Grid 2" w:semiHidden="1" w:unhideWhenUsed="1"/>
+    <w:lsdException w:name="Table Grid 3" w:semiHidden="1" w:unhideWhenUsed="1"/>
+    <w:lsdException w:name="Table Grid 4" w:semiHidden="1" w:unhideWhenUsed="1"/>
+    <w:lsdException w:name="Table Grid 5" w:semiHidden="1" w:unhideWhenUsed="1"/>
+    <w:lsdException w:name="Table Grid 6" w:semiHidden="1" w:unhideWhenUsed="1"/>
+    <w:lsdException w:name="Table Grid 7" w:semiHidden="1" w:unhideWhenUsed="1"/>
+    <w:lsdException w:name="Table Grid 8" w:semiHidden="1" w:unhideWhenUsed="1"/>
+    <w:lsdException w:name="Table List 1" w:semiHidden="1" w:unhideWhenUsed="1"/>
+    <w:lsdException w:name="Table List 2" w:semiHidden="1" w:unhideWhenUsed="1"/>
+    <w:lsdException w:name="Table List 3" w:semiHidden="1" w:unhideWhenUsed="1"/>
+    <w:lsdException w:name="Table List 4" w:semiHidden="1" w:unhideWhenUsed="1"/>
+    <w:lsdException w:name="Table List 5" w:semiHidden="1" w:unhideWhenUsed="1"/>
+    <w:lsdException w:name="Table List 6" w:semiHidden="1" w:unhideWhenUsed="1"/>
+    <w:lsdException w:name="Table List 7" w:semiHidden="1" w:unhideWhenUsed="1"/>
+    <w:lsdException w:name="Table List 8" w:semiHidden="1" w:unhideWhenUsed="1"/>
+    <w:lsdException w:name="Table 3D effects 1" w:semiHidden="1" w:unhideWhenUsed="1"/>
+    <w:lsdException w:name="Table 3D effects 2" w:semiHidden="1" w:unhideWhenUsed="1"/>
+    <w:lsdException w:name="Table 3D effects 3" w:semiHidden="1" w:unhideWhenUsed="1"/>
+    <w:lsdException w:name="Table Contemporary" w:semiHidden="1" w:unhideWhenUsed="1"/>
+    <w:lsdException w:name="Table Elegant" w:semiHidden="1" w:unhideWhenUsed="1"/>
+    <w:lsdException w:name="Table Professional" w:semiHidden="1" w:unhideWhenUsed="1"/>
+    <w:lsdException w:name="Table Subtle 1" w:semiHidden="1" w:unhideWhenUsed="1"/>
+    <w:lsdException w:name="Table Subtle 2" w:semiHidden="1" w:unhideWhenUsed="1"/>
+    <w:lsdException w:name="Table Web 1" w:semiHidden="1" w:unhideWhenUsed="1"/>
+    <w:lsdException w:name="Table Web 2" w:semiHidden="1" w:unhideWhenUsed="1"/>
+    <w:lsdException w:name="Table Web 3" w:semiHidden="1" w:unhideWhenUsed="1"/>
+    <w:lsdException w:name="Balloon Text" w:semiHidden="1" w:unhideWhenUsed="1"/>
+    <w:lsdException w:name="Table Grid" w:uiPriority="59"/>
+    <w:lsdException w:name="Table Theme" w:semiHidden="1" w:unhideWhenUsed="1"/>
+    <w:lsdException w:name="Placeholder Text" w:semiHidden="1"/>
+    <w:lsdException w:name="No Spacing" w:semiHidden="1" w:uiPriority="1" w:qFormat="1"/>
+    <w:lsdException w:name="Light Shading" w:uiPriority="60"/>
+    <w:lsdException w:name="Light List" w:uiPriority="61"/>
+    <w:lsdException w:name="Light Grid" w:uiPriority="62"/>
+    <w:lsdException w:name="Medium Shading 1" w:uiPriority="63"/>
+    <w:lsdException w:name="Medium Shading 2" w:uiPriority="64"/>
+    <w:lsdException w:name="Medium List 1" w:uiPriority="65"/>
+    <w:lsdException w:name="Medium List 2" w:uiPriority="66"/>
+    <w:lsdException w:name="Medium Grid 1" w:uiPriority="67"/>
+    <w:lsdException w:name="Medium Grid 2" w:uiPriority="68"/>
+    <w:lsdException w:name="Medium Grid 3" w:uiPriority="69"/>
+    <w:lsdException w:name="Dark List" w:uiPriority="70"/>
+    <w:lsdException w:name="Colorful Shading" w:uiPriority="71"/>
+    <w:lsdException w:name="Colorful List" w:uiPriority="72"/>
+    <w:lsdException w:name="Colorful Grid" w:uiPriority="73"/>
+    <w:lsdException w:name="Light Shading Accent 1" w:uiPriority="60"/>
+    <w:lsdException w:name="Light List Accent 1" w:uiPriority="61"/>
+    <w:lsdException w:name="Light Grid Accent 1" w:uiPriority="62"/>
+    <w:lsdException w:name="Medium Shading 1 Accent 1" w:uiPriority="63"/>
+    <w:lsdException w:name="Medium Shading 2 Accent 1" w:uiPriority="64"/>
+    <w:lsdException w:name="Medium List 1 Accent 1" w:uiPriority="65"/>
+    <w:lsdException w:name="Revision" w:semiHidden="1"/>
+    <w:lsdException w:name="List Paragraph" w:uiPriority="34" w:qFormat="1"/>
+    <w:lsdException w:name="Quote" w:uiPriority="1" w:qFormat="1"/>
     <w:lsdException w:name="Intense Quote" w:uiPriority="30" w:qFormat="1"/>
-    <w:lsdException w:name="Medium List 2 Accent 1" w:semiHidden="0" w:uiPriority="66"/>
-    <w:lsdException w:name="Medium Grid 1 Accent 1" w:semiHidden="0" w:uiPriority="67"/>
-    <w:lsdException w:name="Medium Grid 2 Accent 1" w:semiHidden="0" w:uiPriority="68"/>
-    <w:lsdException w:name="Medium Grid 3 Accent 1" w:semiHidden="0" w:uiPriority="69"/>
-    <w:lsdException w:name="Dark List Accent 1" w:semiHidden="0" w:uiPriority="70"/>
-    <w:lsdException w:name="Colorful Shading Accent 1" w:semiHidden="0" w:uiPriority="71"/>
-    <w:lsdException w:name="Colorful List Accent 1" w:semiHidden="0" w:uiPriority="72"/>
-    <w:lsdException w:name="Colorful Grid Accent 1" w:semiHidden="0" w:uiPriority="73"/>
-    <w:lsdException w:name="Light Shading Accent 2" w:semiHidden="0" w:uiPriority="60"/>
-    <w:lsdException w:name="Light List Accent 2" w:semiHidden="0" w:uiPriority="61"/>
-    <w:lsdException w:name="Light Grid Accent 2" w:semiHidden="0" w:uiPriority="62"/>
-    <w:lsdException w:name="Medium Shading 1 Accent 2" w:semiHidden="0" w:uiPriority="63"/>
-    <w:lsdException w:name="Medium Shading 2 Accent 2" w:semiHidden="0" w:uiPriority="64"/>
-    <w:lsdException w:name="Medium List 1 Accent 2" w:semiHidden="0" w:uiPriority="65"/>
-    <w:lsdException w:name="Medium List 2 Accent 2" w:semiHidden="0" w:uiPriority="66"/>
-    <w:lsdException w:name="Medium Grid 1 Accent 2" w:semiHidden="0" w:uiPriority="67"/>
-    <w:lsdException w:name="Medium Grid 2 Accent 2" w:semiHidden="0" w:uiPriority="68"/>
-    <w:lsdException w:name="Medium Grid 3 Accent 2" w:semiHidden="0" w:uiPriority="69"/>
-    <w:lsdException w:name="Dark List Accent 2" w:semiHidden="0" w:uiPriority="70"/>
-    <w:lsdException w:name="Colorful Shading Accent 2" w:semiHidden="0" w:uiPriority="71"/>
-    <w:lsdException w:name="Colorful List Accent 2" w:semiHidden="0" w:uiPriority="72"/>
-    <w:lsdException w:name="Colorful Grid Accent 2" w:semiHidden="0" w:uiPriority="73"/>
-    <w:lsdException w:name="Light Shading Accent 3" w:semiHidden="0" w:uiPriority="60"/>
-    <w:lsdException w:name="Light List Accent 3" w:semiHidden="0" w:uiPriority="61"/>
-    <w:lsdException w:name="Light Grid Accent 3" w:semiHidden="0" w:uiPriority="62"/>
-    <w:lsdException w:name="Medium Shading 1 Accent 3" w:semiHidden="0" w:uiPriority="63"/>
-    <w:lsdException w:name="Medium Shading 2 Accent 3" w:semiHidden="0" w:uiPriority="64"/>
-    <w:lsdException w:name="Medium List 1 Accent 3" w:semiHidden="0" w:uiPriority="65"/>
-    <w:lsdException w:name="Medium List 2 Accent 3" w:semiHidden="0" w:uiPriority="66"/>
-    <w:lsdException w:name="Medium Grid 1 Accent 3" w:semiHidden="0" w:uiPriority="67"/>
-    <w:lsdException w:name="Medium Grid 2 Accent 3" w:semiHidden="0" w:uiPriority="68"/>
-    <w:lsdException w:name="Medium Grid 3 Accent 3" w:semiHidden="0" w:uiPriority="69"/>
-    <w:lsdException w:name="Dark List Accent 3" w:semiHidden="0" w:uiPriority="70"/>
-    <w:lsdException w:name="Colorful Shading Accent 3" w:semiHidden="0" w:uiPriority="71"/>
-    <w:lsdException w:name="Colorful List Accent 3" w:semiHidden="0" w:uiPriority="72"/>
-    <w:lsdException w:name="Colorful Grid Accent 3" w:semiHidden="0" w:uiPriority="73"/>
-    <w:lsdException w:name="Light Shading Accent 4" w:semiHidden="0" w:uiPriority="60"/>
-    <w:lsdException w:name="Light List Accent 4" w:semiHidden="0" w:uiPriority="61"/>
-    <w:lsdException w:name="Light Grid Accent 4" w:semiHidden="0" w:uiPriority="62"/>
-    <w:lsdException w:name="Medium Shading 1 Accent 4" w:semiHidden="0" w:uiPriority="63"/>
-    <w:lsdException w:name="Medium Shading 2 Accent 4" w:semiHidden="0" w:uiPriority="64"/>
-    <w:lsdException w:name="Medium List 1 Accent 4" w:semiHidden="0" w:uiPriority="65"/>
-    <w:lsdException w:name="Medium List 2 Accent 4" w:semiHidden="0" w:uiPriority="66"/>
-    <w:lsdException w:name="Medium Grid 1 Accent 4" w:semiHidden="0" w:uiPriority="67"/>
-    <w:lsdException w:name="Medium Grid 2 Accent 4" w:semiHidden="0" w:uiPriority="68"/>
-    <w:lsdException w:name="Medium Grid 3 Accent 4" w:semiHidden="0" w:uiPriority="69"/>
-    <w:lsdException w:name="Dark List Accent 4" w:semiHidden="0" w:uiPriority="70"/>
-    <w:lsdException w:name="Colorful Shading Accent 4" w:semiHidden="0" w:uiPriority="71"/>
-    <w:lsdException w:name="Colorful List Accent 4" w:semiHidden="0" w:uiPriority="72"/>
-    <w:lsdException w:name="Colorful Grid Accent 4" w:semiHidden="0" w:uiPriority="73"/>
-    <w:lsdException w:name="Light Shading Accent 5" w:semiHidden="0" w:uiPriority="60"/>
-    <w:lsdException w:name="Light List Accent 5" w:semiHidden="0" w:uiPriority="61"/>
-    <w:lsdException w:name="Light Grid Accent 5" w:semiHidden="0" w:uiPriority="62"/>
-    <w:lsdException w:name="Medium Shading 1 Accent 5" w:semiHidden="0" w:uiPriority="63"/>
-    <w:lsdException w:name="Medium Shading 2 Accent 5" w:semiHidden="0" w:uiPriority="64"/>
-    <w:lsdException w:name="Medium List 1 Accent 5" w:semiHidden="0" w:uiPriority="65"/>
-    <w:lsdException w:name="Medium List 2 Accent 5" w:semiHidden="0" w:uiPriority="66"/>
-    <w:lsdException w:name="Medium Grid 1 Accent 5" w:semiHidden="0" w:uiPriority="67"/>
-    <w:lsdException w:name="Medium Grid 2 Accent 5" w:semiHidden="0" w:uiPriority="68"/>
-    <w:lsdException w:name="Medium Grid 3 Accent 5" w:semiHidden="0" w:uiPriority="69"/>
-    <w:lsdException w:name="Dark List Accent 5" w:semiHidden="0" w:uiPriority="70"/>
-    <w:lsdException w:name="Colorful Shading Accent 5" w:semiHidden="0" w:uiPriority="71"/>
-    <w:lsdException w:name="Colorful List Accent 5" w:semiHidden="0" w:uiPriority="72"/>
-    <w:lsdException w:name="Colorful Grid Accent 5" w:semiHidden="0" w:uiPriority="73"/>
-    <w:lsdException w:name="Light Shading Accent 6" w:semiHidden="0" w:uiPriority="60"/>
-    <w:lsdException w:name="Light List Accent 6" w:semiHidden="0" w:uiPriority="61"/>
-    <w:lsdException w:name="Light Grid Accent 6" w:semiHidden="0" w:uiPriority="62"/>
-    <w:lsdException w:name="Medium Shading 1 Accent 6" w:semiHidden="0" w:uiPriority="63"/>
-    <w:lsdException w:name="Medium Shading 2 Accent 6" w:semiHidden="0" w:uiPriority="64"/>
-    <w:lsdException w:name="Medium List 1 Accent 6" w:semiHidden="0" w:uiPriority="65"/>
-    <w:lsdException w:name="Medium List 2 Accent 6" w:semiHidden="0" w:uiPriority="66"/>
-    <w:lsdException w:name="Medium Grid 1 Accent 6" w:semiHidden="0" w:uiPriority="67"/>
-    <w:lsdException w:name="Medium Grid 2 Accent 6" w:semiHidden="0" w:uiPriority="68"/>
-    <w:lsdException w:name="Medium Grid 3 Accent 6" w:semiHidden="0" w:uiPriority="69"/>
-    <w:lsdException w:name="Dark List Accent 6" w:semiHidden="0" w:uiPriority="70"/>
-    <w:lsdException w:name="Colorful Shading Accent 6" w:semiHidden="0" w:uiPriority="71"/>
-    <w:lsdException w:name="Colorful List Accent 6" w:semiHidden="0" w:uiPriority="72"/>
-    <w:lsdException w:name="Colorful Grid Accent 6" w:semiHidden="0" w:uiPriority="73"/>
+    <w:lsdException w:name="Medium List 2 Accent 1" w:uiPriority="66"/>
+    <w:lsdException w:name="Medium Grid 1 Accent 1" w:uiPriority="67"/>
+    <w:lsdException w:name="Medium Grid 2 Accent 1" w:uiPriority="68"/>
+    <w:lsdException w:name="Medium Grid 3 Accent 1" w:uiPriority="69"/>
+    <w:lsdException w:name="Dark List Accent 1" w:uiPriority="70"/>
+    <w:lsdException w:name="Colorful Shading Accent 1" w:uiPriority="71"/>
+    <w:lsdException w:name="Colorful List Accent 1" w:uiPriority="72"/>
+    <w:lsdException w:name="Colorful Grid Accent 1" w:uiPriority="73"/>
+    <w:lsdException w:name="Light Shading Accent 2" w:uiPriority="60"/>
+    <w:lsdException w:name="Light List Accent 2" w:uiPriority="61"/>
+    <w:lsdException w:name="Light Grid Accent 2" w:uiPriority="62"/>
+    <w:lsdException w:name="Medium Shading 1 Accent 2" w:uiPriority="63"/>
+    <w:lsdException w:name="Medium Shading 2 Accent 2" w:uiPriority="64"/>
+    <w:lsdException w:name="Medium List 1 Accent 2" w:uiPriority="65"/>
+    <w:lsdException w:name="Medium List 2 Accent 2" w:uiPriority="66"/>
+    <w:lsdException w:name="Medium Grid 1 Accent 2" w:uiPriority="67"/>
+    <w:lsdException w:name="Medium Grid 2 Accent 2" w:uiPriority="68"/>
+    <w:lsdException w:name="Medium Grid 3 Accent 2" w:uiPriority="69"/>
+    <w:lsdException w:name="Dark List Accent 2" w:uiPriority="70"/>
+    <w:lsdException w:name="Colorful Shading Accent 2" w:uiPriority="71"/>
+    <w:lsdException w:name="Colorful List Accent 2" w:uiPriority="72"/>
+    <w:lsdException w:name="Colorful Grid Accent 2" w:uiPriority="73"/>
+    <w:lsdException w:name="Light Shading Accent 3" w:uiPriority="60"/>
+    <w:lsdException w:name="Light List Accent 3" w:uiPriority="61"/>
+    <w:lsdException w:name="Light Grid Accent 3" w:uiPriority="62"/>
+    <w:lsdException w:name="Medium Shading 1 Accent 3" w:uiPriority="63"/>
+    <w:lsdException w:name="Medium Shading 2 Accent 3" w:uiPriority="64"/>
+    <w:lsdException w:name="Medium List 1 Accent 3" w:uiPriority="65"/>
+    <w:lsdException w:name="Medium List 2 Accent 3" w:uiPriority="66"/>
+    <w:lsdException w:name="Medium Grid 1 Accent 3" w:uiPriority="67"/>
+    <w:lsdException w:name="Medium Grid 2 Accent 3" w:uiPriority="68"/>
+    <w:lsdException w:name="Medium Grid 3 Accent 3" w:uiPriority="69"/>
+    <w:lsdException w:name="Dark List Accent 3" w:uiPriority="70"/>
+    <w:lsdException w:name="Colorful Shading Accent 3" w:uiPriority="71"/>
+    <w:lsdException w:name="Colorful List Accent 3" w:uiPriority="72"/>
+    <w:lsdException w:name="Colorful Grid Accent 3" w:uiPriority="73"/>
+    <w:lsdException w:name="Light Shading Accent 4" w:uiPriority="60"/>
+    <w:lsdException w:name="Light List Accent 4" w:uiPriority="61"/>
+    <w:lsdException w:name="Light Grid Accent 4" w:uiPriority="62"/>
+    <w:lsdException w:name="Medium Shading 1 Accent 4" w:uiPriority="63"/>
+    <w:lsdException w:name="Medium Shading 2 Accent 4" w:uiPriority="64"/>
+    <w:lsdException w:name="Medium List 1 Accent 4" w:uiPriority="65"/>
+    <w:lsdException w:name="Medium List 2 Accent 4" w:uiPriority="66"/>
+    <w:lsdException w:name="Medium Grid 1 Accent 4" w:uiPriority="67"/>
+    <w:lsdException w:name="Medium Grid 2 Accent 4" w:uiPriority="68"/>
+    <w:lsdException w:name="Medium Grid 3 Accent 4" w:uiPriority="69"/>
+    <w:lsdException w:name="Dark List Accent 4" w:uiPriority="70"/>
+    <w:lsdException w:name="Colorful Shading Accent 4" w:uiPriority="71"/>
+    <w:lsdException w:name="Colorful List Accent 4" w:uiPriority="72"/>
+    <w:lsdException w:name="Colorful Grid Accent 4" w:uiPriority="73"/>
+    <w:lsdException w:name="Light Shading Accent 5" w:uiPriority="60"/>
+    <w:lsdException w:name="Light List Accent 5" w:uiPriority="61"/>
+    <w:lsdException w:name="Light Grid Accent 5" w:uiPriority="62"/>
+    <w:lsdException w:name="Medium Shading 1 Accent 5" w:uiPriority="63"/>
+    <w:lsdException w:name="Medium Shading 2 Accent 5" w:uiPriority="64"/>
+    <w:lsdException w:name="Medium List 1 Accent 5" w:uiPriority="65"/>
+    <w:lsdException w:name="Medium List 2 Accent 5" w:uiPriority="66"/>
+    <w:lsdException w:name="Medium Grid 1 Accent 5" w:uiPriority="67"/>
+    <w:lsdException w:name="Medium Grid 2 Accent 5" w:uiPriority="68"/>
+    <w:lsdException w:name="Medium Grid 3 Accent 5" w:uiPriority="69"/>
+    <w:lsdException w:name="Dark List Accent 5" w:uiPriority="70"/>
+    <w:lsdException w:name="Colorful Shading Accent 5" w:uiPriority="71"/>
+    <w:lsdException w:name="Colorful List Accent 5" w:uiPriority="72"/>
+    <w:lsdException w:name="Colorful Grid Accent 5" w:uiPriority="73"/>
+    <w:lsdException w:name="Light Shading Accent 6" w:uiPriority="60"/>
+    <w:lsdException w:name="Light List Accent 6" w:uiPriority="61"/>
+    <w:lsdException w:name="Light Grid Accent 6" w:uiPriority="62"/>
+    <w:lsdException w:name="Medium Shading 1 Accent 6" w:uiPriority="63"/>
+    <w:lsdException w:name="Medium Shading 2 Accent 6" w:uiPriority="64"/>
+    <w:lsdException w:name="Medium List 1 Accent 6" w:uiPriority="65"/>
+    <w:lsdException w:name="Medium List 2 Accent 6" w:uiPriority="66"/>
+    <w:lsdException w:name="Medium Grid 1 Accent 6" w:uiPriority="67"/>
+    <w:lsdException w:name="Medium Grid 2 Accent 6" w:uiPriority="68"/>
+    <w:lsdException w:name="Medium Grid 3 Accent 6" w:uiPriority="69"/>
+    <w:lsdException w:name="Dark List Accent 6" w:uiPriority="70"/>
+    <w:lsdException w:name="Colorful Shading Accent 6" w:uiPriority="71"/>
+    <w:lsdException w:name="Colorful List Accent 6" w:uiPriority="72"/>
+    <w:lsdException w:name="Colorful Grid Accent 6" w:uiPriority="73"/>
     <w:lsdException w:name="Subtle Emphasis" w:uiPriority="19" w:qFormat="1"/>
     <w:lsdException w:name="Intense Emphasis" w:uiPriority="21" w:qFormat="1"/>
     <w:lsdException w:name="Subtle Reference" w:uiPriority="31" w:qFormat="1"/>
     <w:lsdException w:name="Intense Reference" w:uiPriority="32" w:qFormat="1"/>
     <w:lsdException w:name="Book Title" w:uiPriority="33" w:qFormat="1"/>
-    <w:lsdException w:name="Bibliography" w:uiPriority="37"/>
-  </w:latentStyles>
-  <w:style w:type="paragraph" w:default="1" w:styleId="a">
-    <w:name w:val="Normal"/>
-    <w:uiPriority w:val="1"/>
-    <w:qFormat/>
-    <w:rsid w:val="00F33CF9"/>
-  </w:style>
-  <w:style w:type="paragraph" w:styleId="1">
-    <w:name w:val="heading 1"/>
-    <w:basedOn w:val="a"/>
-    <w:next w:val="a"/>
-    <w:uiPriority w:val="5"/>
-    <w:qFormat/>
-    <w:rsid w:val="00C73158"/>
-    <w:pPr>
-      <w:spacing w:before="200" w:after="0"/>
-      <w:outlineLvl w:val="0"/>
-    </w:pPr>
-    <w:rPr>
-      <w:rFonts w:asciiTheme="majorHAnsi" w:eastAsia="微软雅黑" w:hAnsiTheme="majorHAnsi" w:cstheme="majorBidi"/>
-      <w:b/>
-      <w:bCs/>
-      <w:color w:val="17365D" w:themeColor="text2" w:themeShade="BF"/>
-      <w:sz w:val="44"/>
-      <w:szCs w:val="36"/>
-    </w:rPr>
-  </w:style>
-  <w:style w:type="paragraph" w:styleId="2">
-    <w:name w:val="heading 2"/>
-    <w:basedOn w:val="a"/>
-    <w:next w:val="a"/>
-    <w:uiPriority w:val="6"/>
-    <w:qFormat/>
-    <w:rsid w:val="00705E54"/>
-    <w:pPr>
-      <w:spacing w:before="200" w:after="0"/>
-      <w:outlineLvl w:val="1"/>
-    </w:pPr>
-    <w:rPr>
-      <w:rFonts w:asciiTheme="majorHAnsi" w:eastAsia="微软雅黑" w:hAnsiTheme="majorHAnsi" w:cstheme="majorBidi"/>
-      <w:b/>
-      <w:bCs/>
-      <w:color w:val="17365D" w:themeColor="text2" w:themeShade="BF"/>
-      <w:sz w:val="40"/>
-      <w:szCs w:val="32"/>
-    </w:rPr>
-  </w:style>
-  <w:style w:type="paragraph" w:styleId="3">
-    <w:name w:val="heading 3"/>
-    <w:basedOn w:val="a"/>
-    <w:next w:val="a"/>
-    <w:uiPriority w:val="9"/>
-    <w:qFormat/>
-    <w:rsid w:val="00705E54"/>
-    <w:pPr>
-      <w:spacing w:before="200" w:after="0"/>
-      <w:outlineLvl w:val="2"/>
-    </w:pPr>
-    <w:rPr>
-      <w:rFonts w:asciiTheme="majorHAnsi" w:eastAsia="微软雅黑" w:hAnsiTheme="majorHAnsi" w:cstheme="majorBidi"/>
-      <w:b/>
-      <w:bCs/>
-      <w:color w:val="17365D" w:themeColor="text2" w:themeShade="BF"/>
-      <w:sz w:val="36"/>
-      <w:szCs w:val="28"/>
-    </w:rPr>
-  </w:style>
-  <w:style w:type="paragraph" w:styleId="4">
-    <w:name w:val="heading 4"/>
-    <w:basedOn w:val="a"/>
-    <w:next w:val="a"/>
-    <w:uiPriority w:val="8"/>
-    <w:qFormat/>
-    <w:rsid w:val="00705E54"/>
-    <w:pPr>
-      <w:spacing w:before="200" w:after="0"/>
-      <w:outlineLvl w:val="3"/>
-    </w:pPr>
-    <w:rPr>
-      <w:rFonts w:asciiTheme="majorHAnsi" w:eastAsia="微软雅黑" w:hAnsiTheme="majorHAnsi" w:cstheme="majorBidi"/>
-      <w:b/>
-      <w:color w:val="17365D" w:themeColor="text2" w:themeShade="BF"/>
-      <w:sz w:val="32"/>
-      <w:szCs w:val="28"/>
-    </w:rPr>
-  </w:style>
-  <w:style w:type="paragraph" w:styleId="5">
-    <w:name w:val="heading 5"/>
-    <w:basedOn w:val="a"/>
-    <w:next w:val="a"/>
-    <w:uiPriority w:val="9"/>
-    <w:qFormat/>
-    <w:rsid w:val="00705E54"/>
-    <w:pPr>
-      <w:spacing w:before="200" w:after="0"/>
-      <w:outlineLvl w:val="4"/>
-    </w:pPr>
-    <w:rPr>
-      <w:rFonts w:asciiTheme="majorHAnsi" w:eastAsia="微软雅黑" w:hAnsiTheme="majorHAnsi" w:cstheme="majorBidi"/>
-      <w:b/>
-      <w:iCs/>
-      <w:color w:val="17365D" w:themeColor="text2" w:themeShade="BF"/>
-      <w:sz w:val="28"/>
-      <w:szCs w:val="28"/>
-    </w:rPr>
-  </w:style>
-  <w:style w:type="paragraph" w:styleId="6">
-    <w:name w:val="heading 6"/>
-    <w:basedOn w:val="a"/>
-    <w:next w:val="a"/>
-    <w:uiPriority w:val="10"/>
-    <w:qFormat/>
-    <w:rsid w:val="00705E54"/>
-    <w:pPr>
-      <w:spacing w:before="200" w:after="0"/>
-      <w:outlineLvl w:val="5"/>
-    </w:pPr>
-    <w:rPr>
-      <w:rFonts w:asciiTheme="majorHAnsi" w:eastAsia="微软雅黑" w:hAnsiTheme="majorHAnsi" w:cstheme="majorBidi"/>
-      <w:b/>
-      <w:bCs/>
-      <w:color w:val="17365D" w:themeColor="text2" w:themeShade="BF"/>
-      <w:sz w:val="20"/>
-      <w:szCs w:val="26"/>
-    </w:rPr>
-  </w:style>
-  <w:style w:type="character" w:default="1" w:styleId="a0">
-    <w:name w:val="Default Paragraph Font"/>
-    <w:uiPriority w:val="1"/>
-    <w:semiHidden/>
-    <w:unhideWhenUsed/>
-  </w:style>
-  <w:style w:type="table" w:default="1" w:styleId="a1">
-    <w:name w:val="Normal Table"/>
-    <w:uiPriority w:val="99"/>
-    <w:semiHidden/>
-    <w:unhideWhenUsed/>
-    <w:tblPr>
-      <w:tblInd w:w="0" w:type="dxa"/>
-      <w:tblCellMar>
-        <w:top w:w="0" w:type="dxa"/>
-        <w:left w:w="108" w:type="dxa"/>
-        <w:bottom w:w="0" w:type="dxa"/>
-        <w:right w:w="108" w:type="dxa"/>
-      </w:tblCellMar>
-    </w:tblPr>
-  </w:style>
-  <w:style w:type="numbering" w:default="1" w:styleId="a2">
-    <w:name w:val="No List"/>
-    <w:uiPriority w:val="99"/>
-    <w:semiHidden/>
-    <w:unhideWhenUsed/>
-  </w:style>
-  <w:style w:type="paragraph" w:customStyle="1" w:styleId="Publishwithline">
-    <w:name w:val="Publish with line"/>
-    <w:semiHidden/>
-    <w:qFormat/>
-    <w:pPr>
-      <w:spacing w:after="0"/>
-    </w:pPr>
-    <w:rPr>
-      <w:rFonts w:asciiTheme="majorHAnsi" w:eastAsiaTheme="majorEastAsia" w:hAnsiTheme="majorHAnsi" w:cstheme="majorBidi"/>
-      <w:b/>
-      <w:bCs/>
-      <w:color w:val="17365D" w:themeColor="text2" w:themeShade="BF"/>
-      <w:sz w:val="32"/>
-      <w:szCs w:val="38"/>
-    </w:rPr>
-  </w:style>
-  <w:style w:type="paragraph" w:customStyle="1" w:styleId="PublishStatus">
-    <w:name w:val="Publish Status"/>
-    <w:basedOn w:val="a"/>
-    <w:semiHidden/>
-    <w:pPr>
-      <w:pBdr>
-        <w:top w:val="single" w:sz="4" w:space="1" w:color="FDBD5E"/>
-        <w:left w:val="single" w:sz="4" w:space="4" w:color="FDBD5E"/>
-        <w:bottom w:val="single" w:sz="4" w:space="1" w:color="FDBD5E"/>
-        <w:right w:val="single" w:sz="4" w:space="4" w:color="FDBD5E"/>
-      </w:pBdr>
-      <w:shd w:val="clear" w:color="auto" w:fill="FDEB9F"/>
-      <w:spacing w:before="120" w:after="40"/>
-    </w:pPr>
-    <w:rPr>
-      <w:sz w:val="18"/>
-      <w:szCs w:val="26"/>
-    </w:rPr>
-  </w:style>
-  <w:style w:type="paragraph" w:customStyle="1" w:styleId="PublishStatusAccessible">
-    <w:name w:val="PublishStatus_Accessible"/>
-    <w:basedOn w:val="a"/>
-    <w:semiHidden/>
-    <w:pPr>
-      <w:pBdr>
-        <w:top w:val="single" w:sz="4" w:space="1" w:color="FDBD5E"/>
-        <w:left w:val="single" w:sz="4" w:space="4" w:color="FDBD5E"/>
-        <w:bottom w:val="single" w:sz="4" w:space="1" w:color="FDBD5E"/>
-        <w:right w:val="single" w:sz="4" w:space="4" w:color="FDBD5E"/>
-      </w:pBdr>
-      <w:spacing w:before="120" w:after="40"/>
-    </w:pPr>
-    <w:rPr>
-      <w:sz w:val="18"/>
-      <w:szCs w:val="26"/>
-    </w:rPr>
-  </w:style>
-  <w:style w:type="character" w:styleId="a3">
-    <w:name w:val="Placeholder Text"/>
-    <w:basedOn w:val="a0"/>
-    <w:uiPriority w:val="99"/>
-    <w:semiHidden/>
-    <w:rPr>
-      <w:color w:val="808080"/>
-    </w:rPr>
-  </w:style>
-  <w:style w:type="paragraph" w:customStyle="1" w:styleId="Account">
-    <w:name w:val="Account"/>
-    <w:semiHidden/>
-    <w:pPr>
-      <w:tabs>
-        <w:tab w:val="left" w:pos="72"/>
-        <w:tab w:val="left" w:pos="1267"/>
-      </w:tabs>
-      <w:spacing w:after="0"/>
-    </w:pPr>
-    <w:rPr>
-      <w:rFonts w:ascii="Segoe UI" w:eastAsia="Segoe UI" w:hAnsi="Segoe UI" w:cs="Segoe UI"/>
-      <w:color w:val="4F81BD"/>
-      <w:sz w:val="18"/>
-      <w:szCs w:val="24"/>
-    </w:rPr>
-  </w:style>
-  <w:style w:type="paragraph" w:customStyle="1" w:styleId="Categories">
-    <w:name w:val="Categories"/>
-    <w:basedOn w:val="Account"/>
-    <w:semiHidden/>
-  </w:style>
-  <w:style w:type="paragraph" w:styleId="a4">
-    <w:name w:val="List Paragraph"/>
-    <w:basedOn w:val="a"/>
-    <w:uiPriority w:val="34"/>
-    <w:semiHidden/>
-    <w:qFormat/>
-    <w:rsid w:val="0059004B"/>
-    <w:pPr>
-      <w:ind w:left="720"/>
-      <w:contextualSpacing/>
-    </w:pPr>
-  </w:style>
-  <w:style w:type="paragraph" w:customStyle="1" w:styleId="PadderBetweenTitleandProperties">
-    <w:name w:val="Padder Between Title and Properties"/>
-    <w:basedOn w:val="a"/>
-    <w:semiHidden/>
-    <w:pPr>
-      <w:spacing w:after="20"/>
-    </w:pPr>
-    <w:rPr>
-      <w:sz w:val="2"/>
-      <w:szCs w:val="2"/>
-    </w:rPr>
-  </w:style>
-  <w:style w:type="paragraph" w:customStyle="1" w:styleId="PadderBetweenControlandBody">
-    <w:name w:val="Padder Between Control and Body"/>
-    <w:basedOn w:val="a"/>
-    <w:next w:val="a"/>
-    <w:semiHidden/>
-    <w:pPr>
-      <w:spacing w:after="120"/>
-    </w:pPr>
-    <w:rPr>
-      <w:sz w:val="2"/>
-      <w:szCs w:val="2"/>
-    </w:rPr>
-  </w:style>
-  <w:style w:type="character" w:styleId="a5">
-    <w:name w:val="Emphasis"/>
-    <w:basedOn w:val="a0"/>
-    <w:uiPriority w:val="22"/>
-    <w:qFormat/>
-    <w:rPr>
-      <w:i/>
-      <w:iCs/>
-    </w:rPr>
-  </w:style>
-  <w:style w:type="character" w:styleId="a6">
-    <w:name w:val="Strong"/>
-    <w:basedOn w:val="a0"/>
-    <w:uiPriority w:val="22"/>
-    <w:qFormat/>
-    <w:rPr>
-      <w:b/>
-      <w:bCs/>
-    </w:rPr>
-  </w:style>
-  <w:style w:type="paragraph" w:customStyle="1" w:styleId="underline">
-    <w:name w:val="underline"/>
-    <w:semiHidden/>
-    <w:pPr>
-      <w:pBdr>
-        <w:bottom w:val="single" w:sz="8" w:space="2" w:color="4F81BD" w:themeColor="accent1"/>
-      </w:pBdr>
-      <w:spacing w:before="40" w:after="0"/>
-    </w:pPr>
-    <w:rPr>
-      <w:sz w:val="2"/>
-      <w:szCs w:val="2"/>
-    </w:rPr>
-  </w:style>
-  <w:style w:type="paragraph" w:styleId="a7">
-    <w:name w:val="Quote"/>
-    <w:basedOn w:val="a"/>
-    <w:next w:val="a"/>
-    <w:uiPriority w:val="1"/>
-    <w:qFormat/>
-    <w:pPr>
-      <w:ind w:left="720" w:right="720"/>
-    </w:pPr>
-    <w:rPr>
-      <w:color w:val="000000" w:themeColor="text1"/>
-    </w:rPr>
-  </w:style>
-  <w:style w:type="paragraph" w:styleId="a8">
-    <w:name w:val="Normal (Web)"/>
-    <w:basedOn w:val="a"/>
-    <w:uiPriority w:val="1"/>
-    <w:rsid w:val="001A4199"/>
-  </w:style>
-  <w:style w:type="paragraph" w:styleId="a9">
-    <w:name w:val="Balloon Text"/>
-    <w:basedOn w:val="a"/>
-    <w:link w:val="Char"/>
-    <w:uiPriority w:val="99"/>
-    <w:semiHidden/>
-    <w:rsid w:val="004B4E37"/>
-    <w:pPr>
-      <w:spacing w:after="0"/>
-    </w:pPr>
-    <w:rPr>
-      <w:sz w:val="18"/>
-      <w:szCs w:val="18"/>
-    </w:rPr>
-  </w:style>
-  <w:style w:type="character" w:customStyle="1" w:styleId="Char">
-    <w:name w:val="批注框文本 Char"/>
-    <w:basedOn w:val="a0"/>
-    <w:link w:val="a9"/>
-    <w:uiPriority w:val="99"/>
-    <w:semiHidden/>
-    <w:rsid w:val="004B4E37"/>
-    <w:rPr>
-      <w:sz w:val="18"/>
-      <w:szCs w:val="18"/>
-    </w:rPr>
-  </w:style>
-  <w:style w:type="paragraph" w:styleId="aa">
-    <w:name w:val="header"/>
-    <w:basedOn w:val="a"/>
-    <w:link w:val="Char0"/>
-    <w:uiPriority w:val="99"/>
-    <w:semiHidden/>
-    <w:rsid w:val="00C86401"/>
-    <w:pPr>
-      <w:pBdr>
-        <w:bottom w:val="single" w:sz="6" w:space="1" w:color="auto"/>
-      </w:pBdr>
-      <w:tabs>
-        <w:tab w:val="center" w:pos="4153"/>
-        <w:tab w:val="right" w:pos="8306"/>
-      </w:tabs>
-      <w:snapToGrid w:val="0"/>
-      <w:jc w:val="center"/>
-    </w:pPr>
-    <w:rPr>
-      <w:sz w:val="18"/>
-      <w:szCs w:val="18"/>
-    </w:rPr>
-  </w:style>
-  <w:style w:type="character" w:customStyle="1" w:styleId="Char0">
-    <w:name w:val="页眉 Char"/>
-    <w:basedOn w:val="a0"/>
-    <w:link w:val="aa"/>
-    <w:uiPriority w:val="99"/>
-    <w:semiHidden/>
-    <w:rsid w:val="00C86401"/>
-    <w:rPr>
-      <w:sz w:val="18"/>
-      <w:szCs w:val="18"/>
-    </w:rPr>
-  </w:style>
-  <w:style w:type="paragraph" w:styleId="ab">
-    <w:name w:val="footer"/>
-    <w:basedOn w:val="a"/>
-    <w:link w:val="Char1"/>
-    <w:uiPriority w:val="99"/>
-    <w:semiHidden/>
-    <w:rsid w:val="00C86401"/>
-    <w:pPr>
-      <w:tabs>
-        <w:tab w:val="center" w:pos="4153"/>
-        <w:tab w:val="right" w:pos="8306"/>
-      </w:tabs>
-      <w:snapToGrid w:val="0"/>
-    </w:pPr>
-    <w:rPr>
-      <w:sz w:val="18"/>
-      <w:szCs w:val="18"/>
-    </w:rPr>
-  </w:style>
-  <w:style w:type="character" w:customStyle="1" w:styleId="Char1">
-    <w:name w:val="页脚 Char"/>
-    <w:basedOn w:val="a0"/>
-    <w:link w:val="ab"/>
-    <w:uiPriority w:val="99"/>
-    <w:semiHidden/>
-    <w:rsid w:val="00C86401"/>
-    <w:rPr>
-      <w:sz w:val="18"/>
-      <w:szCs w:val="18"/>
-    </w:rPr>
-  </w:style>
-</w:styles>
-</file>
-
-<file path=word/stylesWithEffects.xml><?xml version="1.0" encoding="utf-8"?>
-<w:styles xmlns:wpc="http://schemas.microsoft.com/office/word/2010/wordprocessingCanvas" xmlns:mc="http://schemas.openxmlformats.org/markup-compatibility/2006" xmlns:o="urn:schemas-microsoft-com:office:office" xmlns:r="http://schemas.openxmlformats.org/officeDocument/2006/relationships" xmlns:m="http://schemas.openxmlformats.org/officeDocument/2006/math" xmlns:v="urn:schemas-microsoft-com:vml" xmlns:wp14="http://schemas.microsoft.com/office/word/2010/wordprocessingDrawing" xmlns:wp="http://schemas.openxmlformats.org/drawingml/2006/wordprocessingDrawing" xmlns:w10="urn:schemas-microsoft-com:office:word" xmlns:w="http://schemas.openxmlformats.org/wordprocessingml/2006/main" xmlns:w14="http://schemas.microsoft.com/office/word/2010/wordml" xmlns:wpg="http://schemas.microsoft.com/office/word/2010/wordprocessingGroup" xmlns:wpi="http://schemas.microsoft.com/office/word/2010/wordprocessingInk" xmlns:wne="http://schemas.microsoft.com/office/word/2006/wordml" xmlns:wps="http://schemas.microsoft.com/office/word/2010/wordprocessingShape" mc:Ignorable="w14 wp14">
-  <w:docDefaults>
-    <w:rPrDefault>
-      <w:rPr>
-        <w:rFonts w:asciiTheme="minorHAnsi" w:eastAsiaTheme="minorEastAsia" w:hAnsiTheme="minorHAnsi" w:cstheme="minorBidi"/>
-        <w:sz w:val="22"/>
-        <w:szCs w:val="22"/>
-        <w:lang w:val="en-US" w:eastAsia="zh-CN" w:bidi="ar-SA"/>
-      </w:rPr>
-    </w:rPrDefault>
-    <w:pPrDefault>
-      <w:pPr>
-        <w:spacing w:after="200"/>
-      </w:pPr>
-    </w:pPrDefault>
-  </w:docDefaults>
-  <w:latentStyles w:defLockedState="0" w:defUIPriority="99" w:defSemiHidden="1" w:defUnhideWhenUsed="0" w:defQFormat="0" w:count="267">
-    <w:lsdException w:name="Normal" w:semiHidden="0" w:uiPriority="0" w:qFormat="1"/>
-    <w:lsdException w:name="heading 1" w:semiHidden="0" w:uiPriority="5" w:qFormat="1"/>
-    <w:lsdException w:name="heading 2" w:semiHidden="0" w:uiPriority="6" w:qFormat="1"/>
-    <w:lsdException w:name="heading 3" w:uiPriority="9" w:qFormat="1"/>
-    <w:lsdException w:name="heading 4" w:uiPriority="8" w:qFormat="1"/>
-    <w:lsdException w:name="heading 5" w:uiPriority="9" w:qFormat="1"/>
-    <w:lsdException w:name="heading 6" w:uiPriority="10" w:qFormat="1"/>
-    <w:lsdException w:name="heading 7" w:uiPriority="2" w:qFormat="1"/>
-    <w:lsdException w:name="heading 8" w:uiPriority="2" w:qFormat="1"/>
-    <w:lsdException w:name="heading 9" w:uiPriority="2" w:qFormat="1"/>
-    <w:lsdException w:name="toc 1" w:uiPriority="39" w:qFormat="1"/>
-    <w:lsdException w:name="toc 2" w:uiPriority="39" w:qFormat="1"/>
-    <w:lsdException w:name="toc 3" w:uiPriority="39" w:qFormat="1"/>
-    <w:lsdException w:name="toc 4" w:uiPriority="39" w:qFormat="1"/>
-    <w:lsdException w:name="toc 5" w:uiPriority="39" w:qFormat="1"/>
-    <w:lsdException w:name="toc 6" w:uiPriority="39" w:qFormat="1"/>
-    <w:lsdException w:name="toc 7" w:uiPriority="39" w:qFormat="1"/>
-    <w:lsdException w:name="toc 8" w:uiPriority="39" w:qFormat="1"/>
-    <w:lsdException w:name="toc 9" w:uiPriority="39" w:qFormat="1"/>
-    <w:lsdException w:name="caption" w:uiPriority="35" w:qFormat="1"/>
-    <w:lsdException w:name="Title" w:uiPriority="10" w:qFormat="1"/>
-    <w:lsdException w:name="Subtitle" w:uiPriority="11" w:qFormat="1"/>
-    <w:lsdException w:name="Strong" w:semiHidden="0" w:uiPriority="22" w:qFormat="1"/>
-    <w:lsdException w:name="Emphasis" w:semiHidden="0" w:uiPriority="20" w:qFormat="1"/>
-    <w:lsdException w:name="HTML Preformatted" w:semiHidden="0" w:uiPriority="19" w:qFormat="1"/>
-    <w:lsdException w:name="Table Grid" w:semiHidden="0" w:uiPriority="59"/>
-    <w:lsdException w:name="No Spacing" w:uiPriority="1" w:qFormat="1"/>
-    <w:lsdException w:name="Light Shading" w:semiHidden="0" w:uiPriority="60"/>
-    <w:lsdException w:name="Light List" w:semiHidden="0" w:uiPriority="61"/>
-    <w:lsdException w:name="Light Grid" w:semiHidden="0" w:uiPriority="62"/>
-    <w:lsdException w:name="Medium Shading 1" w:semiHidden="0" w:uiPriority="63"/>
-    <w:lsdException w:name="Medium Shading 2" w:semiHidden="0" w:uiPriority="64"/>
-    <w:lsdException w:name="Medium List 1" w:semiHidden="0" w:uiPriority="65"/>
-    <w:lsdException w:name="Medium List 2" w:semiHidden="0" w:uiPriority="66"/>
-    <w:lsdException w:name="Medium Grid 1" w:semiHidden="0" w:uiPriority="67"/>
-    <w:lsdException w:name="Medium Grid 2" w:semiHidden="0" w:uiPriority="68"/>
-    <w:lsdException w:name="Medium Grid 3" w:semiHidden="0" w:uiPriority="69"/>
-    <w:lsdException w:name="Dark List" w:semiHidden="0" w:uiPriority="70"/>
-    <w:lsdException w:name="Colorful Shading" w:semiHidden="0" w:uiPriority="71"/>
-    <w:lsdException w:name="Colorful List" w:semiHidden="0" w:uiPriority="72"/>
-    <w:lsdException w:name="Colorful Grid" w:semiHidden="0" w:uiPriority="73"/>
-    <w:lsdException w:name="Light Shading Accent 1" w:semiHidden="0" w:uiPriority="60"/>
-    <w:lsdException w:name="Light List Accent 1" w:semiHidden="0" w:uiPriority="61"/>
-    <w:lsdException w:name="Light Grid Accent 1" w:semiHidden="0" w:uiPriority="62"/>
-    <w:lsdException w:name="Medium Shading 1 Accent 1" w:semiHidden="0" w:uiPriority="63"/>
-    <w:lsdException w:name="Medium Shading 2 Accent 1" w:semiHidden="0" w:uiPriority="64"/>
-    <w:lsdException w:name="Medium List 1 Accent 1" w:semiHidden="0" w:uiPriority="65"/>
-    <w:lsdException w:name="List Paragraph" w:semiHidden="0" w:uiPriority="34" w:qFormat="1"/>
-    <w:lsdException w:name="Quote" w:semiHidden="0" w:uiPriority="1" w:qFormat="1"/>
-    <w:lsdException w:name="Intense Quote" w:uiPriority="30" w:qFormat="1"/>
-    <w:lsdException w:name="Medium List 2 Accent 1" w:semiHidden="0" w:uiPriority="66"/>
-    <w:lsdException w:name="Medium Grid 1 Accent 1" w:semiHidden="0" w:uiPriority="67"/>
-    <w:lsdException w:name="Medium Grid 2 Accent 1" w:semiHidden="0" w:uiPriority="68"/>
-    <w:lsdException w:name="Medium Grid 3 Accent 1" w:semiHidden="0" w:uiPriority="69"/>
-    <w:lsdException w:name="Dark List Accent 1" w:semiHidden="0" w:uiPriority="70"/>
-    <w:lsdException w:name="Colorful Shading Accent 1" w:semiHidden="0" w:uiPriority="71"/>
-    <w:lsdException w:name="Colorful List Accent 1" w:semiHidden="0" w:uiPriority="72"/>
-    <w:lsdException w:name="Colorful Grid Accent 1" w:semiHidden="0" w:uiPriority="73"/>
-    <w:lsdException w:name="Light Shading Accent 2" w:semiHidden="0" w:uiPriority="60"/>
-    <w:lsdException w:name="Light List Accent 2" w:semiHidden="0" w:uiPriority="61"/>
-    <w:lsdException w:name="Light Grid Accent 2" w:semiHidden="0" w:uiPriority="62"/>
-    <w:lsdException w:name="Medium Shading 1 Accent 2" w:semiHidden="0" w:uiPriority="63"/>
-    <w:lsdException w:name="Medium Shading 2 Accent 2" w:semiHidden="0" w:uiPriority="64"/>
-    <w:lsdException w:name="Medium List 1 Accent 2" w:semiHidden="0" w:uiPriority="65"/>
-    <w:lsdException w:name="Medium List 2 Accent 2" w:semiHidden="0" w:uiPriority="66"/>
-    <w:lsdException w:name="Medium Grid 1 Accent 2" w:semiHidden="0" w:uiPriority="67"/>
-    <w:lsdException w:name="Medium Grid 2 Accent 2" w:semiHidden="0" w:uiPriority="68"/>
-    <w:lsdException w:name="Medium Grid 3 Accent 2" w:semiHidden="0" w:uiPriority="69"/>
-    <w:lsdException w:name="Dark List Accent 2" w:semiHidden="0" w:uiPriority="70"/>
-    <w:lsdException w:name="Colorful Shading Accent 2" w:semiHidden="0" w:uiPriority="71"/>
-    <w:lsdException w:name="Colorful List Accent 2" w:semiHidden="0" w:uiPriority="72"/>
-    <w:lsdException w:name="Colorful Grid Accent 2" w:semiHidden="0" w:uiPriority="73"/>
-    <w:lsdException w:name="Light Shading Accent 3" w:semiHidden="0" w:uiPriority="60"/>
-    <w:lsdException w:name="Light List Accent 3" w:semiHidden="0" w:uiPriority="61"/>
-    <w:lsdException w:name="Light Grid Accent 3" w:semiHidden="0" w:uiPriority="62"/>
-    <w:lsdException w:name="Medium Shading 1 Accent 3" w:semiHidden="0" w:uiPriority="63"/>
-    <w:lsdException w:name="Medium Shading 2 Accent 3" w:semiHidden="0" w:uiPriority="64"/>
-    <w:lsdException w:name="Medium List 1 Accent 3" w:semiHidden="0" w:uiPriority="65"/>
-    <w:lsdException w:name="Medium List 2 Accent 3" w:semiHidden="0" w:uiPriority="66"/>
-    <w:lsdException w:name="Medium Grid 1 Accent 3" w:semiHidden="0" w:uiPriority="67"/>
-    <w:lsdException w:name="Medium Grid 2 Accent 3" w:semiHidden="0" w:uiPriority="68"/>
-    <w:lsdException w:name="Medium Grid 3 Accent 3" w:semiHidden="0" w:uiPriority="69"/>
-    <w:lsdException w:name="Dark List Accent 3" w:semiHidden="0" w:uiPriority="70"/>
-    <w:lsdException w:name="Colorful Shading Accent 3" w:semiHidden="0" w:uiPriority="71"/>
-    <w:lsdException w:name="Colorful List Accent 3" w:semiHidden="0" w:uiPriority="72"/>
-    <w:lsdException w:name="Colorful Grid Accent 3" w:semiHidden="0" w:uiPriority="73"/>
-    <w:lsdException w:name="Light Shading Accent 4" w:semiHidden="0" w:uiPriority="60"/>
-    <w:lsdException w:name="Light List Accent 4" w:semiHidden="0" w:uiPriority="61"/>
-    <w:lsdException w:name="Light Grid Accent 4" w:semiHidden="0" w:uiPriority="62"/>
-    <w:lsdException w:name="Medium Shading 1 Accent 4" w:semiHidden="0" w:uiPriority="63"/>
-    <w:lsdException w:name="Medium Shading 2 Accent 4" w:semiHidden="0" w:uiPriority="64"/>
-    <w:lsdException w:name="Medium List 1 Accent 4" w:semiHidden="0" w:uiPriority="65"/>
-    <w:lsdException w:name="Medium List 2 Accent 4" w:semiHidden="0" w:uiPriority="66"/>
-    <w:lsdException w:name="Medium Grid 1 Accent 4" w:semiHidden="0" w:uiPriority="67"/>
-    <w:lsdException w:name="Medium Grid 2 Accent 4" w:semiHidden="0" w:uiPriority="68"/>
-    <w:lsdException w:name="Medium Grid 3 Accent 4" w:semiHidden="0" w:uiPriority="69"/>
-    <w:lsdException w:name="Dark List Accent 4" w:semiHidden="0" w:uiPriority="70"/>
-    <w:lsdException w:name="Colorful Shading Accent 4" w:semiHidden="0" w:uiPriority="71"/>
-    <w:lsdException w:name="Colorful List Accent 4" w:semiHidden="0" w:uiPriority="72"/>
-    <w:lsdException w:name="Colorful Grid Accent 4" w:semiHidden="0" w:uiPriority="73"/>
-    <w:lsdException w:name="Light Shading Accent 5" w:semiHidden="0" w:uiPriority="60"/>
-    <w:lsdException w:name="Light List Accent 5" w:semiHidden="0" w:uiPriority="61"/>
-    <w:lsdException w:name="Light Grid Accent 5" w:semiHidden="0" w:uiPriority="62"/>
-    <w:lsdException w:name="Medium Shading 1 Accent 5" w:semiHidden="0" w:uiPriority="63"/>
-    <w:lsdException w:name="Medium Shading 2 Accent 5" w:semiHidden="0" w:uiPriority="64"/>
-    <w:lsdException w:name="Medium List 1 Accent 5" w:semiHidden="0" w:uiPriority="65"/>
-    <w:lsdException w:name="Medium List 2 Accent 5" w:semiHidden="0" w:uiPriority="66"/>
-    <w:lsdException w:name="Medium Grid 1 Accent 5" w:semiHidden="0" w:uiPriority="67"/>
-    <w:lsdException w:name="Medium Grid 2 Accent 5" w:semiHidden="0" w:uiPriority="68"/>
-    <w:lsdException w:name="Medium Grid 3 Accent 5" w:semiHidden="0" w:uiPriority="69"/>
-    <w:lsdException w:name="Dark List Accent 5" w:semiHidden="0" w:uiPriority="70"/>
-    <w:lsdException w:name="Colorful Shading Accent 5" w:semiHidden="0" w:uiPriority="71"/>
-    <w:lsdException w:name="Colorful List Accent 5" w:semiHidden="0" w:uiPriority="72"/>
-    <w:lsdException w:name="Colorful Grid Accent 5" w:semiHidden="0" w:uiPriority="73"/>
-    <w:lsdException w:name="Light Shading Accent 6" w:semiHidden="0" w:uiPriority="60"/>
-    <w:lsdException w:name="Light List Accent 6" w:semiHidden="0" w:uiPriority="61"/>
-    <w:lsdException w:name="Light Grid Accent 6" w:semiHidden="0" w:uiPriority="62"/>
-    <w:lsdException w:name="Medium Shading 1 Accent 6" w:semiHidden="0" w:uiPriority="63"/>
-    <w:lsdException w:name="Medium Shading 2 Accent 6" w:semiHidden="0" w:uiPriority="64"/>
-    <w:lsdException w:name="Medium List 1 Accent 6" w:semiHidden="0" w:uiPriority="65"/>
-    <w:lsdException w:name="Medium List 2 Accent 6" w:semiHidden="0" w:uiPriority="66"/>
-    <w:lsdException w:name="Medium Grid 1 Accent 6" w:semiHidden="0" w:uiPriority="67"/>
-    <w:lsdException w:name="Medium Grid 2 Accent 6" w:semiHidden="0" w:uiPriority="68"/>
-    <w:lsdException w:name="Medium Grid 3 Accent 6" w:semiHidden="0" w:uiPriority="69"/>
-    <w:lsdException w:name="Dark List Accent 6" w:semiHidden="0" w:uiPriority="70"/>
-    <w:lsdException w:name="Colorful Shading Accent 6" w:semiHidden="0" w:uiPriority="71"/>
-    <w:lsdException w:name="Colorful List Accent 6" w:semiHidden="0" w:uiPriority="72"/>
-    <w:lsdException w:name="Colorful Grid Accent 6" w:semiHidden="0" w:uiPriority="73"/>
-    <w:lsdException w:name="Subtle Emphasis" w:uiPriority="19" w:qFormat="1"/>
-    <w:lsdException w:name="Intense Emphasis" w:uiPriority="21" w:qFormat="1"/>
-    <w:lsdException w:name="Subtle Reference" w:uiPriority="31" w:qFormat="1"/>
-    <w:lsdException w:name="Intense Reference" w:uiPriority="32" w:qFormat="1"/>
-    <w:lsdException w:name="Book Title" w:uiPriority="33" w:qFormat="1"/>
-    <w:lsdException w:name="Bibliography" w:uiPriority="37"/>
+    <w:lsdException w:name="Bibliography" w:semiHidden="1" w:uiPriority="37" w:unhideWhenUsed="1"/>
+    <w:lsdException w:name="TOC Heading" w:semiHidden="1" w:unhideWhenUsed="1"/>
+    <w:lsdException w:name="Plain Table 1" w:uiPriority="41"/>
+    <w:lsdException w:name="Plain Table 2" w:uiPriority="42"/>
+    <w:lsdException w:name="Plain Table 3" w:uiPriority="43"/>
+    <w:lsdException w:name="Plain Table 4" w:uiPriority="44"/>
+    <w:lsdException w:name="Plain Table 5" w:uiPriority="45"/>
+    <w:lsdException w:name="Grid Table Light" w:uiPriority="40"/>
+    <w:lsdException w:name="Grid Table 1 Light" w:uiPriority="46"/>
+    <w:lsdException w:name="Grid Table 2" w:uiPriority="47"/>
+    <w:lsdException w:name="Grid Table 3" w:uiPriority="48"/>
+    <w:lsdException w:name="Grid Table 4" w:uiPriority="49"/>
+    <w:lsdException w:name="Grid Table 5 Dark" w:uiPriority="50"/>
+    <w:lsdException w:name="Grid Table 6 Colorful" w:uiPriority="51"/>
+    <w:lsdException w:name="Grid Table 7 Colorful" w:uiPriority="52"/>
+    <w:lsdException w:name="Grid Table 1 Light Accent 1" w:uiPriority="46"/>
+    <w:lsdException w:name="Grid Table 2 Accent 1" w:uiPriority="47"/>
+    <w:lsdException w:name="Grid Table 3 Accent 1" w:uiPriority="48"/>
+    <w:lsdException w:name="Grid Table 4 Accent 1" w:uiPriority="49"/>
+    <w:lsdException w:name="Grid Table 5 Dark Accent 1" w:uiPriority="50"/>
+    <w:lsdException w:name="Grid Table 6 Colorful Accent 1" w:uiPriority="51"/>
+    <w:lsdException w:name="Grid Table 7 Colorful Accent 1" w:uiPriority="52"/>
+    <w:lsdException w:name="Grid Table 1 Light Accent 2" w:uiPriority="46"/>
+    <w:lsdException w:name="Grid Table 2 Accent 2" w:uiPriority="47"/>
+    <w:lsdException w:name="Grid Table 3 Accent 2" w:uiPriority="48"/>
+    <w:lsdException w:name="Grid Table 4 Accent 2" w:uiPriority="49"/>
+    <w:lsdException w:name="Grid Table 5 Dark Accent 2" w:uiPriority="50"/>
+    <w:lsdException w:name="Grid Table 6 Colorful Accent 2" w:uiPriority="51"/>
+    <w:lsdException w:name="Grid Table 7 Colorful Accent 2" w:uiPriority="52"/>
+    <w:lsdException w:name="Grid Table 1 Light Accent 3" w:uiPriority="46"/>
+    <w:lsdException w:name="Grid Table 2 Accent 3" w:uiPriority="47"/>
+    <w:lsdException w:name="Grid Table 3 Accent 3" w:uiPriority="48"/>
+    <w:lsdException w:name="Grid Table 4 Accent 3" w:uiPriority="49"/>
+    <w:lsdException w:name="Grid Table 5 Dark Accent 3" w:uiPriority="50"/>
+    <w:lsdException w:name="Grid Table 6 Colorful Accent 3" w:uiPriority="51"/>
+    <w:lsdException w:name="Grid Table 7 Colorful Accent 3" w:uiPriority="52"/>
+    <w:lsdException w:name="Grid Table 1 Light Accent 4" w:uiPriority="46"/>
+    <w:lsdException w:name="Grid Table 2 Accent 4" w:uiPriority="47"/>
+    <w:lsdException w:name="Grid Table 3 Accent 4" w:uiPriority="48"/>
+    <w:lsdException w:name="Grid Table 4 Accent 4" w:uiPriority="49"/>
+    <w:lsdException w:name="Grid Table 5 Dark Accent 4" w:uiPriority="50"/>
+    <w:lsdException w:name="Grid Table 6 Colorful Accent 4" w:uiPriority="51"/>
+    <w:lsdException w:name="Grid Table 7 Colorful Accent 4" w:uiPriority="52"/>
+    <w:lsdException w:name="Grid Table 1 Light Accent 5" w:uiPriority="46"/>
+    <w:lsdException w:name="Grid Table 2 Accent 5" w:uiPriority="47"/>
+    <w:lsdException w:name="Grid Table 3 Accent 5" w:uiPriority="48"/>
+    <w:lsdException w:name="Grid Table 4 Accent 5" w:uiPriority="49"/>
+    <w:lsdException w:name="Grid Table 5 Dark Accent 5" w:uiPriority="50"/>
+    <w:lsdException w:name="Grid Table 6 Colorful Accent 5" w:uiPriority="51"/>
+    <w:lsdException w:name="Grid Table 7 Colorful Accent 5" w:uiPriority="52"/>
+    <w:lsdException w:name="Grid Table 1 Light Accent 6" w:uiPriority="46"/>
+    <w:lsdException w:name="Grid Table 2 Accent 6" w:uiPriority="47"/>
+    <w:lsdException w:name="Grid Table 3 Accent 6" w:uiPriority="48"/>
+    <w:lsdException w:name="Grid Table 4 Accent 6" w:uiPriority="49"/>
+    <w:lsdException w:name="Grid Table 5 Dark Accent 6" w:uiPriority="50"/>
+    <w:lsdException w:name="Grid Table 6 Colorful Accent 6" w:uiPriority="51"/>
+    <w:lsdException w:name="Grid Table 7 Colorful Accent 6" w:uiPriority="52"/>
+    <w:lsdException w:name="List Table 1 Light" w:uiPriority="46"/>
+    <w:lsdException w:name="List Table 2" w:uiPriority="47"/>
+    <w:lsdException w:name="List Table 3" w:uiPriority="48"/>
+    <w:lsdException w:name="List Table 4" w:uiPriority="49"/>
+    <w:lsdException w:name="List Table 5 Dark" w:uiPriority="50"/>
+    <w:lsdException w:name="List Table 6 Colorful" w:uiPriority="51"/>
+    <w:lsdException w:name="List Table 7 Colorful" w:uiPriority="52"/>
+    <w:lsdException w:name="List Table 1 Light Accent 1" w:uiPriority="46"/>
+    <w:lsdException w:name="List Table 2 Accent 1" w:uiPriority="47"/>
+    <w:lsdException w:name="List Table 3 Accent 1" w:uiPriority="48"/>
+    <w:lsdException w:name="List Table 4 Accent 1" w:uiPriority="49"/>
+    <w:lsdException w:name="List Table 5 Dark Accent 1" w:uiPriority="50"/>
+    <w:lsdException w:name="List Table 6 Colorful Accent 1" w:uiPriority="51"/>
+    <w:lsdException w:name="List Table 7 Colorful Accent 1" w:uiPriority="52"/>
+    <w:lsdException w:name="List Table 1 Light Accent 2" w:uiPriority="46"/>
+    <w:lsdException w:name="List Table 2 Accent 2" w:uiPriority="47"/>
+    <w:lsdException w:name="List Table 3 Accent 2" w:uiPriority="48"/>
+    <w:lsdException w:name="List Table 4 Accent 2" w:uiPriority="49"/>
+    <w:lsdException w:name="List Table 5 Dark Accent 2" w:uiPriority="50"/>
+    <w:lsdException w:name="List Table 6 Colorful Accent 2" w:uiPriority="51"/>
+    <w:lsdException w:name="List Table 7 Colorful Accent 2" w:uiPriority="52"/>
+    <w:lsdException w:name="List Table 1 Light Accent 3" w:uiPriority="46"/>
+    <w:lsdException w:name="List Table 2 Accent 3" w:uiPriority="47"/>
+    <w:lsdException w:name="List Table 3 Accent 3" w:uiPriority="48"/>
+    <w:lsdException w:name="List Table 4 Accent 3" w:uiPriority="49"/>
+    <w:lsdException w:name="List Table 5 Dark Accent 3" w:uiPriority="50"/>
+    <w:lsdException w:name="List Table 6 Colorful Accent 3" w:uiPriority="51"/>
+    <w:lsdException w:name="List Table 7 Colorful Accent 3" w:uiPriority="52"/>
+    <w:lsdException w:name="List Table 1 Light Accent 4" w:uiPriority="46"/>
+    <w:lsdException w:name="List Table 2 Accent 4" w:uiPriority="47"/>
+    <w:lsdException w:name="List Table 3 Accent 4" w:uiPriority="48"/>
+    <w:lsdException w:name="List Table 4 Accent 4" w:uiPriority="49"/>
+    <w:lsdException w:name="List Table 5 Dark Accent 4" w:uiPriority="50"/>
+    <w:lsdException w:name="List Table 6 Colorful Accent 4" w:uiPriority="51"/>
+    <w:lsdException w:name="List Table 7 Colorful Accent 4" w:uiPriority="52"/>
+    <w:lsdException w:name="List Table 1 Light Accent 5" w:uiPriority="46"/>
+    <w:lsdException w:name="List Table 2 Accent 5" w:uiPriority="47"/>
+    <w:lsdException w:name="List Table 3 Accent 5" w:uiPriority="48"/>
+    <w:lsdException w:name="List Table 4 Accent 5" w:uiPriority="49"/>
+    <w:lsdException w:name="List Table 5 Dark Accent 5" w:uiPriority="50"/>
+    <w:lsdException w:name="List Table 6 Colorful Accent 5" w:uiPriority="51"/>
+    <w:lsdException w:name="List Table 7 Colorful Accent 5" w:uiPriority="52"/>
+    <w:lsdException w:name="List Table 1 Light Accent 6" w:uiPriority="46"/>
+    <w:lsdException w:name="List Table 2 Accent 6" w:uiPriority="47"/>
+    <w:lsdException w:name="List Table 3 Accent 6" w:uiPriority="48"/>
+    <w:lsdException w:name="List Table 4 Accent 6" w:uiPriority="49"/>
+    <w:lsdException w:name="List Table 5 Dark Accent 6" w:uiPriority="50"/>
+    <w:lsdException w:name="List Table 6 Colorful Accent 6" w:uiPriority="51"/>
+    <w:lsdException w:name="List Table 7 Colorful Accent 6" w:uiPriority="52"/>
   </w:latentStyles>
   <w:style w:type="paragraph" w:default="1" w:styleId="a">
     <w:name w:val="Normal"/>
@@ -12014,11 +11686,55 @@
 </file>
 
 <file path=word/glossary/document.xml><?xml version="1.0" encoding="utf-8"?>
-<w:glossaryDocument xmlns:wpc="http://schemas.microsoft.com/office/word/2010/wordprocessingCanvas" xmlns:mc="http://schemas.openxmlformats.org/markup-compatibility/2006" xmlns:o="urn:schemas-microsoft-com:office:office" xmlns:r="http://schemas.openxmlformats.org/officeDocument/2006/relationships" xmlns:m="http://schemas.openxmlformats.org/officeDocument/2006/math" xmlns:v="urn:schemas-microsoft-com:vml" xmlns:wp14="http://schemas.microsoft.com/office/word/2010/wordprocessingDrawing" xmlns:wp="http://schemas.openxmlformats.org/drawingml/2006/wordprocessingDrawing" xmlns:w10="urn:schemas-microsoft-com:office:word" xmlns:w="http://schemas.openxmlformats.org/wordprocessingml/2006/main" xmlns:w14="http://schemas.microsoft.com/office/word/2010/wordml" xmlns:wpg="http://schemas.microsoft.com/office/word/2010/wordprocessingGroup" xmlns:wpi="http://schemas.microsoft.com/office/word/2010/wordprocessingInk" xmlns:wne="http://schemas.microsoft.com/office/word/2006/wordml" xmlns:wps="http://schemas.microsoft.com/office/word/2010/wordprocessingShape" mc:Ignorable="w14 wp14"/>
+<w:glossaryDocument xmlns:wpc="http://schemas.microsoft.com/office/word/2010/wordprocessingCanvas" xmlns:mc="http://schemas.openxmlformats.org/markup-compatibility/2006" xmlns:o="urn:schemas-microsoft-com:office:office" xmlns:r="http://schemas.openxmlformats.org/officeDocument/2006/relationships" xmlns:m="http://schemas.openxmlformats.org/officeDocument/2006/math" xmlns:v="urn:schemas-microsoft-com:vml" xmlns:wp14="http://schemas.microsoft.com/office/word/2010/wordprocessingDrawing" xmlns:wp="http://schemas.openxmlformats.org/drawingml/2006/wordprocessingDrawing" xmlns:w10="urn:schemas-microsoft-com:office:word" xmlns:w="http://schemas.openxmlformats.org/wordprocessingml/2006/main" xmlns:w14="http://schemas.microsoft.com/office/word/2010/wordml" xmlns:w15="http://schemas.microsoft.com/office/word/2012/wordml" xmlns:wpg="http://schemas.microsoft.com/office/word/2010/wordprocessingGroup" xmlns:wpi="http://schemas.microsoft.com/office/word/2010/wordprocessingInk" xmlns:wne="http://schemas.microsoft.com/office/word/2006/wordml" xmlns:wps="http://schemas.microsoft.com/office/word/2010/wordprocessingShape" mc:Ignorable="w14 w15 wp14">
+  <w:docParts>
+    <w:docPart>
+      <w:docPartPr>
+        <w:name w:val="89512082"/>
+        <w:category>
+          <w:name w:val="常规"/>
+          <w:gallery w:val="placeholder"/>
+        </w:category>
+        <w:types>
+          <w:type w:val="bbPlcHdr"/>
+        </w:types>
+        <w:behaviors>
+          <w:behavior w:val="content"/>
+        </w:behaviors>
+        <w:guid w:val="{F32B8469-342A-476F-B6AE-1E1AA66B9775}"/>
+      </w:docPartPr>
+      <w:docPartBody>
+        <w:p>
+          <w:r>
+            <w:rPr>
+              <w:rStyle w:val="a3"/>
+              <w:rFonts w:hint="eastAsia"/>
+            </w:rPr>
+            <w:t>[</w:t>
+          </w:r>
+          <w:r>
+            <w:rPr>
+              <w:rStyle w:val="a3"/>
+              <w:rFonts w:hint="eastAsia"/>
+            </w:rPr>
+            <w:t>在此处输入文章标题</w:t>
+          </w:r>
+          <w:r>
+            <w:rPr>
+              <w:rStyle w:val="a3"/>
+              <w:rFonts w:hint="eastAsia"/>
+            </w:rPr>
+            <w:t>]</w:t>
+          </w:r>
+        </w:p>
+      </w:docPartBody>
+    </w:docPart>
+  </w:docParts>
+</w:glossaryDocument>
 </file>
 
 <file path=word/glossary/fontTable.xml><?xml version="1.0" encoding="utf-8"?>
-<w:fonts xmlns:mc="http://schemas.openxmlformats.org/markup-compatibility/2006" xmlns:r="http://schemas.openxmlformats.org/officeDocument/2006/relationships" xmlns:w="http://schemas.openxmlformats.org/wordprocessingml/2006/main" xmlns:w14="http://schemas.microsoft.com/office/word/2010/wordml" mc:Ignorable="w14">
+<w:fonts xmlns:mc="http://schemas.openxmlformats.org/markup-compatibility/2006" xmlns:r="http://schemas.openxmlformats.org/officeDocument/2006/relationships" xmlns:w="http://schemas.openxmlformats.org/wordprocessingml/2006/main" xmlns:w14="http://schemas.microsoft.com/office/word/2010/wordml" xmlns:w15="http://schemas.microsoft.com/office/word/2012/wordml" mc:Ignorable="w14 w15">
   <w:font w:name="宋体">
     <w:altName w:val="SimSun"/>
     <w:panose1 w:val="02010600030101010101"/>
@@ -12032,7 +11748,7 @@
     <w:charset w:val="00"/>
     <w:family w:val="roman"/>
     <w:pitch w:val="variable"/>
-    <w:sig w:usb0="E0002EFF" w:usb1="C0007843" w:usb2="00000009" w:usb3="00000000" w:csb0="000001FF" w:csb1="00000000"/>
+    <w:sig w:usb0="E0002AFF" w:usb1="C0007841" w:usb2="00000009" w:usb3="00000000" w:csb0="000001FF" w:csb1="00000000"/>
   </w:font>
   <w:font w:name="Calibri">
     <w:panose1 w:val="020F0502020204030204"/>
@@ -12046,7 +11762,7 @@
     <w:charset w:val="86"/>
     <w:family w:val="swiss"/>
     <w:pitch w:val="variable"/>
-    <w:sig w:usb0="80000287" w:usb1="28CF3C52" w:usb2="00000016" w:usb3="00000000" w:csb0="0004001F" w:csb1="00000000"/>
+    <w:sig w:usb0="80000287" w:usb1="280F3C52" w:usb2="00000016" w:usb3="00000000" w:csb0="0004001F" w:csb1="00000000"/>
   </w:font>
   <w:font w:name="Segoe UI">
     <w:altName w:val="Arial"/>
@@ -12054,27 +11770,27 @@
     <w:charset w:val="00"/>
     <w:family w:val="swiss"/>
     <w:pitch w:val="variable"/>
-    <w:sig w:usb0="E4002EFF" w:usb1="C000E47F" w:usb2="00000009" w:usb3="00000000" w:csb0="000001FF" w:csb1="00000000"/>
+    <w:sig w:usb0="E10022FF" w:usb1="C000E47F" w:usb2="00000029" w:usb3="00000000" w:csb0="000001DF" w:csb1="00000000"/>
   </w:font>
   <w:font w:name="Consolas">
     <w:panose1 w:val="020B0609020204030204"/>
     <w:charset w:val="00"/>
     <w:family w:val="modern"/>
     <w:pitch w:val="fixed"/>
-    <w:sig w:usb0="E00002FF" w:usb1="0000FCFF" w:usb2="00000001" w:usb3="00000000" w:csb0="0000019F" w:csb1="00000000"/>
+    <w:sig w:usb0="E10002FF" w:usb1="4000FCFF" w:usb2="00000009" w:usb3="00000000" w:csb0="0000019F" w:csb1="00000000"/>
   </w:font>
-  <w:font w:name="Cambria">
-    <w:panose1 w:val="02040503050406030204"/>
+  <w:font w:name="Calibri Light">
+    <w:panose1 w:val="020F0302020204030204"/>
     <w:charset w:val="00"/>
-    <w:family w:val="roman"/>
+    <w:family w:val="swiss"/>
     <w:pitch w:val="variable"/>
-    <w:sig w:usb0="E00002FF" w:usb1="400004FF" w:usb2="00000000" w:usb3="00000000" w:csb0="0000019F" w:csb1="00000000"/>
+    <w:sig w:usb0="A00002EF" w:usb1="4000207B" w:usb2="00000000" w:usb3="00000000" w:csb0="0000019F" w:csb1="00000000"/>
   </w:font>
 </w:fonts>
 </file>
 
 <file path=word/glossary/settings.xml><?xml version="1.0" encoding="utf-8"?>
-<w:settings xmlns:mc="http://schemas.openxmlformats.org/markup-compatibility/2006" xmlns:o="urn:schemas-microsoft-com:office:office" xmlns:r="http://schemas.openxmlformats.org/officeDocument/2006/relationships" xmlns:m="http://schemas.openxmlformats.org/officeDocument/2006/math" xmlns:v="urn:schemas-microsoft-com:vml" xmlns:w10="urn:schemas-microsoft-com:office:word" xmlns:w="http://schemas.openxmlformats.org/wordprocessingml/2006/main" xmlns:w14="http://schemas.microsoft.com/office/word/2010/wordml" xmlns:sl="http://schemas.openxmlformats.org/schemaLibrary/2006/main" mc:Ignorable="w14">
+<w:settings xmlns:mc="http://schemas.openxmlformats.org/markup-compatibility/2006" xmlns:o="urn:schemas-microsoft-com:office:office" xmlns:r="http://schemas.openxmlformats.org/officeDocument/2006/relationships" xmlns:m="http://schemas.openxmlformats.org/officeDocument/2006/math" xmlns:v="urn:schemas-microsoft-com:vml" xmlns:w10="urn:schemas-microsoft-com:office:word" xmlns:w="http://schemas.openxmlformats.org/wordprocessingml/2006/main" xmlns:w14="http://schemas.microsoft.com/office/word/2010/wordml" xmlns:w15="http://schemas.microsoft.com/office/word/2012/wordml" xmlns:sl="http://schemas.openxmlformats.org/schemaLibrary/2006/main" mc:Ignorable="w14 w15">
   <w:view w:val="normal"/>
   <w:bordersDoNotSurroundHeader/>
   <w:bordersDoNotSurroundFooter/>
@@ -12100,8 +11816,10 @@
     <w:rsidRoot w:val="0014705F"/>
     <w:rsid w:val="0014705F"/>
     <w:rsid w:val="00326EBB"/>
+    <w:rsid w:val="003431D9"/>
     <w:rsid w:val="00402892"/>
     <w:rsid w:val="005F6119"/>
+    <w:rsid w:val="007A5C03"/>
     <w:rsid w:val="00BE7E2D"/>
     <w:rsid w:val="00CB5098"/>
   </w:rsids>
@@ -12126,7 +11844,7 @@
 </file>
 
 <file path=word/glossary/styles.xml><?xml version="1.0" encoding="utf-8"?>
-<w:styles xmlns:mc="http://schemas.openxmlformats.org/markup-compatibility/2006" xmlns:r="http://schemas.openxmlformats.org/officeDocument/2006/relationships" xmlns:w="http://schemas.openxmlformats.org/wordprocessingml/2006/main" xmlns:w14="http://schemas.microsoft.com/office/word/2010/wordml" mc:Ignorable="w14">
+<w:styles xmlns:mc="http://schemas.openxmlformats.org/markup-compatibility/2006" xmlns:r="http://schemas.openxmlformats.org/officeDocument/2006/relationships" xmlns:w="http://schemas.openxmlformats.org/wordprocessingml/2006/main" xmlns:w14="http://schemas.microsoft.com/office/word/2010/wordml" xmlns:w15="http://schemas.microsoft.com/office/word/2012/wordml" mc:Ignorable="w14 w15">
   <w:docDefaults>
     <w:rPrDefault>
       <w:rPr>
@@ -12139,144 +11857,378 @@
     </w:rPrDefault>
     <w:pPrDefault/>
   </w:docDefaults>
-  <w:latentStyles w:defLockedState="0" w:defUIPriority="99" w:defSemiHidden="1" w:defUnhideWhenUsed="1" w:defQFormat="0" w:count="267">
-    <w:lsdException w:name="Normal" w:semiHidden="0" w:uiPriority="0" w:unhideWhenUsed="0" w:qFormat="1"/>
-    <w:lsdException w:name="heading 1" w:semiHidden="0" w:uiPriority="9" w:unhideWhenUsed="0" w:qFormat="1"/>
-    <w:lsdException w:name="heading 2" w:uiPriority="9" w:qFormat="1"/>
-    <w:lsdException w:name="heading 3" w:uiPriority="9" w:qFormat="1"/>
-    <w:lsdException w:name="heading 4" w:uiPriority="9" w:qFormat="1"/>
-    <w:lsdException w:name="heading 5" w:uiPriority="9" w:qFormat="1"/>
-    <w:lsdException w:name="heading 6" w:uiPriority="9" w:qFormat="1"/>
-    <w:lsdException w:name="heading 7" w:uiPriority="9" w:qFormat="1"/>
-    <w:lsdException w:name="heading 8" w:uiPriority="9" w:qFormat="1"/>
-    <w:lsdException w:name="heading 9" w:uiPriority="9" w:qFormat="1"/>
-    <w:lsdException w:name="toc 1" w:uiPriority="39"/>
-    <w:lsdException w:name="toc 2" w:uiPriority="39"/>
-    <w:lsdException w:name="toc 3" w:uiPriority="39"/>
-    <w:lsdException w:name="toc 4" w:uiPriority="39"/>
-    <w:lsdException w:name="toc 5" w:uiPriority="39"/>
-    <w:lsdException w:name="toc 6" w:uiPriority="39"/>
-    <w:lsdException w:name="toc 7" w:uiPriority="39"/>
-    <w:lsdException w:name="toc 8" w:uiPriority="39"/>
-    <w:lsdException w:name="toc 9" w:uiPriority="39"/>
-    <w:lsdException w:name="caption" w:uiPriority="35" w:qFormat="1"/>
-    <w:lsdException w:name="Title" w:semiHidden="0" w:uiPriority="10" w:unhideWhenUsed="0" w:qFormat="1"/>
-    <w:lsdException w:name="Default Paragraph Font" w:uiPriority="1"/>
-    <w:lsdException w:name="Subtitle" w:semiHidden="0" w:uiPriority="11" w:unhideWhenUsed="0" w:qFormat="1"/>
-    <w:lsdException w:name="Strong" w:semiHidden="0" w:uiPriority="22" w:unhideWhenUsed="0" w:qFormat="1"/>
-    <w:lsdException w:name="Emphasis" w:semiHidden="0" w:uiPriority="20" w:unhideWhenUsed="0" w:qFormat="1"/>
-    <w:lsdException w:name="Table Grid" w:semiHidden="0" w:uiPriority="59" w:unhideWhenUsed="0"/>
-    <w:lsdException w:name="Placeholder Text" w:unhideWhenUsed="0"/>
-    <w:lsdException w:name="No Spacing" w:semiHidden="0" w:uiPriority="1" w:unhideWhenUsed="0" w:qFormat="1"/>
-    <w:lsdException w:name="Light Shading" w:semiHidden="0" w:uiPriority="60" w:unhideWhenUsed="0"/>
-    <w:lsdException w:name="Light List" w:semiHidden="0" w:uiPriority="61" w:unhideWhenUsed="0"/>
-    <w:lsdException w:name="Light Grid" w:semiHidden="0" w:uiPriority="62" w:unhideWhenUsed="0"/>
-    <w:lsdException w:name="Medium Shading 1" w:semiHidden="0" w:uiPriority="63" w:unhideWhenUsed="0"/>
-    <w:lsdException w:name="Medium Shading 2" w:semiHidden="0" w:uiPriority="64" w:unhideWhenUsed="0"/>
-    <w:lsdException w:name="Medium List 1" w:semiHidden="0" w:uiPriority="65" w:unhideWhenUsed="0"/>
-    <w:lsdException w:name="Medium List 2" w:semiHidden="0" w:uiPriority="66" w:unhideWhenUsed="0"/>
-    <w:lsdException w:name="Medium Grid 1" w:semiHidden="0" w:uiPriority="67" w:unhideWhenUsed="0"/>
-    <w:lsdException w:name="Medium Grid 2" w:semiHidden="0" w:uiPriority="68" w:unhideWhenUsed="0"/>
-    <w:lsdException w:name="Medium Grid 3" w:semiHidden="0" w:uiPriority="69" w:unhideWhenUsed="0"/>
-    <w:lsdException w:name="Dark List" w:semiHidden="0" w:uiPriority="70" w:unhideWhenUsed="0"/>
-    <w:lsdException w:name="Colorful Shading" w:semiHidden="0" w:uiPriority="71" w:unhideWhenUsed="0"/>
-    <w:lsdException w:name="Colorful List" w:semiHidden="0" w:uiPriority="72" w:unhideWhenUsed="0"/>
-    <w:lsdException w:name="Colorful Grid" w:semiHidden="0" w:uiPriority="73" w:unhideWhenUsed="0"/>
-    <w:lsdException w:name="Light Shading Accent 1" w:semiHidden="0" w:uiPriority="60" w:unhideWhenUsed="0"/>
-    <w:lsdException w:name="Light List Accent 1" w:semiHidden="0" w:uiPriority="61" w:unhideWhenUsed="0"/>
-    <w:lsdException w:name="Light Grid Accent 1" w:semiHidden="0" w:uiPriority="62" w:unhideWhenUsed="0"/>
-    <w:lsdException w:name="Medium Shading 1 Accent 1" w:semiHidden="0" w:uiPriority="63" w:unhideWhenUsed="0"/>
-    <w:lsdException w:name="Medium Shading 2 Accent 1" w:semiHidden="0" w:uiPriority="64" w:unhideWhenUsed="0"/>
-    <w:lsdException w:name="Medium List 1 Accent 1" w:semiHidden="0" w:uiPriority="65" w:unhideWhenUsed="0"/>
-    <w:lsdException w:name="Revision" w:unhideWhenUsed="0"/>
-    <w:lsdException w:name="List Paragraph" w:semiHidden="0" w:uiPriority="34" w:unhideWhenUsed="0" w:qFormat="1"/>
-    <w:lsdException w:name="Quote" w:semiHidden="0" w:uiPriority="29" w:unhideWhenUsed="0" w:qFormat="1"/>
-    <w:lsdException w:name="Intense Quote" w:semiHidden="0" w:uiPriority="30" w:unhideWhenUsed="0" w:qFormat="1"/>
-    <w:lsdException w:name="Medium List 2 Accent 1" w:semiHidden="0" w:uiPriority="66" w:unhideWhenUsed="0"/>
-    <w:lsdException w:name="Medium Grid 1 Accent 1" w:semiHidden="0" w:uiPriority="67" w:unhideWhenUsed="0"/>
-    <w:lsdException w:name="Medium Grid 2 Accent 1" w:semiHidden="0" w:uiPriority="68" w:unhideWhenUsed="0"/>
-    <w:lsdException w:name="Medium Grid 3 Accent 1" w:semiHidden="0" w:uiPriority="69" w:unhideWhenUsed="0"/>
-    <w:lsdException w:name="Dark List Accent 1" w:semiHidden="0" w:uiPriority="70" w:unhideWhenUsed="0"/>
-    <w:lsdException w:name="Colorful Shading Accent 1" w:semiHidden="0" w:uiPriority="71" w:unhideWhenUsed="0"/>
-    <w:lsdException w:name="Colorful List Accent 1" w:semiHidden="0" w:uiPriority="72" w:unhideWhenUsed="0"/>
-    <w:lsdException w:name="Colorful Grid Accent 1" w:semiHidden="0" w:uiPriority="73" w:unhideWhenUsed="0"/>
-    <w:lsdException w:name="Light Shading Accent 2" w:semiHidden="0" w:uiPriority="60" w:unhideWhenUsed="0"/>
-    <w:lsdException w:name="Light List Accent 2" w:semiHidden="0" w:uiPriority="61" w:unhideWhenUsed="0"/>
-    <w:lsdException w:name="Light Grid Accent 2" w:semiHidden="0" w:uiPriority="62" w:unhideWhenUsed="0"/>
-    <w:lsdException w:name="Medium Shading 1 Accent 2" w:semiHidden="0" w:uiPriority="63" w:unhideWhenUsed="0"/>
-    <w:lsdException w:name="Medium Shading 2 Accent 2" w:semiHidden="0" w:uiPriority="64" w:unhideWhenUsed="0"/>
-    <w:lsdException w:name="Medium List 1 Accent 2" w:semiHidden="0" w:uiPriority="65" w:unhideWhenUsed="0"/>
-    <w:lsdException w:name="Medium List 2 Accent 2" w:semiHidden="0" w:uiPriority="66" w:unhideWhenUsed="0"/>
-    <w:lsdException w:name="Medium Grid 1 Accent 2" w:semiHidden="0" w:uiPriority="67" w:unhideWhenUsed="0"/>
-    <w:lsdException w:name="Medium Grid 2 Accent 2" w:semiHidden="0" w:uiPriority="68" w:unhideWhenUsed="0"/>
-    <w:lsdException w:name="Medium Grid 3 Accent 2" w:semiHidden="0" w:uiPriority="69" w:unhideWhenUsed="0"/>
-    <w:lsdException w:name="Dark List Accent 2" w:semiHidden="0" w:uiPriority="70" w:unhideWhenUsed="0"/>
-    <w:lsdException w:name="Colorful Shading Accent 2" w:semiHidden="0" w:uiPriority="71" w:unhideWhenUsed="0"/>
-    <w:lsdException w:name="Colorful List Accent 2" w:semiHidden="0" w:uiPriority="72" w:unhideWhenUsed="0"/>
-    <w:lsdException w:name="Colorful Grid Accent 2" w:semiHidden="0" w:uiPriority="73" w:unhideWhenUsed="0"/>
-    <w:lsdException w:name="Light Shading Accent 3" w:semiHidden="0" w:uiPriority="60" w:unhideWhenUsed="0"/>
-    <w:lsdException w:name="Light List Accent 3" w:semiHidden="0" w:uiPriority="61" w:unhideWhenUsed="0"/>
-    <w:lsdException w:name="Light Grid Accent 3" w:semiHidden="0" w:uiPriority="62" w:unhideWhenUsed="0"/>
-    <w:lsdException w:name="Medium Shading 1 Accent 3" w:semiHidden="0" w:uiPriority="63" w:unhideWhenUsed="0"/>
-    <w:lsdException w:name="Medium Shading 2 Accent 3" w:semiHidden="0" w:uiPriority="64" w:unhideWhenUsed="0"/>
-    <w:lsdException w:name="Medium List 1 Accent 3" w:semiHidden="0" w:uiPriority="65" w:unhideWhenUsed="0"/>
-    <w:lsdException w:name="Medium List 2 Accent 3" w:semiHidden="0" w:uiPriority="66" w:unhideWhenUsed="0"/>
-    <w:lsdException w:name="Medium Grid 1 Accent 3" w:semiHidden="0" w:uiPriority="67" w:unhideWhenUsed="0"/>
-    <w:lsdException w:name="Medium Grid 2 Accent 3" w:semiHidden="0" w:uiPriority="68" w:unhideWhenUsed="0"/>
-    <w:lsdException w:name="Medium Grid 3 Accent 3" w:semiHidden="0" w:uiPriority="69" w:unhideWhenUsed="0"/>
-    <w:lsdException w:name="Dark List Accent 3" w:semiHidden="0" w:uiPriority="70" w:unhideWhenUsed="0"/>
-    <w:lsdException w:name="Colorful Shading Accent 3" w:semiHidden="0" w:uiPriority="71" w:unhideWhenUsed="0"/>
-    <w:lsdException w:name="Colorful List Accent 3" w:semiHidden="0" w:uiPriority="72" w:unhideWhenUsed="0"/>
-    <w:lsdException w:name="Colorful Grid Accent 3" w:semiHidden="0" w:uiPriority="73" w:unhideWhenUsed="0"/>
-    <w:lsdException w:name="Light Shading Accent 4" w:semiHidden="0" w:uiPriority="60" w:unhideWhenUsed="0"/>
-    <w:lsdException w:name="Light List Accent 4" w:semiHidden="0" w:uiPriority="61" w:unhideWhenUsed="0"/>
-    <w:lsdException w:name="Light Grid Accent 4" w:semiHidden="0" w:uiPriority="62" w:unhideWhenUsed="0"/>
-    <w:lsdException w:name="Medium Shading 1 Accent 4" w:semiHidden="0" w:uiPriority="63" w:unhideWhenUsed="0"/>
-    <w:lsdException w:name="Medium Shading 2 Accent 4" w:semiHidden="0" w:uiPriority="64" w:unhideWhenUsed="0"/>
-    <w:lsdException w:name="Medium List 1 Accent 4" w:semiHidden="0" w:uiPriority="65" w:unhideWhenUsed="0"/>
-    <w:lsdException w:name="Medium List 2 Accent 4" w:semiHidden="0" w:uiPriority="66" w:unhideWhenUsed="0"/>
-    <w:lsdException w:name="Medium Grid 1 Accent 4" w:semiHidden="0" w:uiPriority="67" w:unhideWhenUsed="0"/>
-    <w:lsdException w:name="Medium Grid 2 Accent 4" w:semiHidden="0" w:uiPriority="68" w:unhideWhenUsed="0"/>
-    <w:lsdException w:name="Medium Grid 3 Accent 4" w:semiHidden="0" w:uiPriority="69" w:unhideWhenUsed="0"/>
-    <w:lsdException w:name="Dark List Accent 4" w:semiHidden="0" w:uiPriority="70" w:unhideWhenUsed="0"/>
-    <w:lsdException w:name="Colorful Shading Accent 4" w:semiHidden="0" w:uiPriority="71" w:unhideWhenUsed="0"/>
-    <w:lsdException w:name="Colorful List Accent 4" w:semiHidden="0" w:uiPriority="72" w:unhideWhenUsed="0"/>
-    <w:lsdException w:name="Colorful Grid Accent 4" w:semiHidden="0" w:uiPriority="73" w:unhideWhenUsed="0"/>
-    <w:lsdException w:name="Light Shading Accent 5" w:semiHidden="0" w:uiPriority="60" w:unhideWhenUsed="0"/>
-    <w:lsdException w:name="Light List Accent 5" w:semiHidden="0" w:uiPriority="61" w:unhideWhenUsed="0"/>
-    <w:lsdException w:name="Light Grid Accent 5" w:semiHidden="0" w:uiPriority="62" w:unhideWhenUsed="0"/>
-    <w:lsdException w:name="Medium Shading 1 Accent 5" w:semiHidden="0" w:uiPriority="63" w:unhideWhenUsed="0"/>
-    <w:lsdException w:name="Medium Shading 2 Accent 5" w:semiHidden="0" w:uiPriority="64" w:unhideWhenUsed="0"/>
-    <w:lsdException w:name="Medium List 1 Accent 5" w:semiHidden="0" w:uiPriority="65" w:unhideWhenUsed="0"/>
-    <w:lsdException w:name="Medium List 2 Accent 5" w:semiHidden="0" w:uiPriority="66" w:unhideWhenUsed="0"/>
-    <w:lsdException w:name="Medium Grid 1 Accent 5" w:semiHidden="0" w:uiPriority="67" w:unhideWhenUsed="0"/>
-    <w:lsdException w:name="Medium Grid 2 Accent 5" w:semiHidden="0" w:uiPriority="68" w:unhideWhenUsed="0"/>
-    <w:lsdException w:name="Medium Grid 3 Accent 5" w:semiHidden="0" w:uiPriority="69" w:unhideWhenUsed="0"/>
-    <w:lsdException w:name="Dark List Accent 5" w:semiHidden="0" w:uiPriority="70" w:unhideWhenUsed="0"/>
-    <w:lsdException w:name="Colorful Shading Accent 5" w:semiHidden="0" w:uiPriority="71" w:unhideWhenUsed="0"/>
-    <w:lsdException w:name="Colorful List Accent 5" w:semiHidden="0" w:uiPriority="72" w:unhideWhenUsed="0"/>
-    <w:lsdException w:name="Colorful Grid Accent 5" w:semiHidden="0" w:uiPriority="73" w:unhideWhenUsed="0"/>
-    <w:lsdException w:name="Light Shading Accent 6" w:semiHidden="0" w:uiPriority="60" w:unhideWhenUsed="0"/>
-    <w:lsdException w:name="Light List Accent 6" w:semiHidden="0" w:uiPriority="61" w:unhideWhenUsed="0"/>
-    <w:lsdException w:name="Light Grid Accent 6" w:semiHidden="0" w:uiPriority="62" w:unhideWhenUsed="0"/>
-    <w:lsdException w:name="Medium Shading 1 Accent 6" w:semiHidden="0" w:uiPriority="63" w:unhideWhenUsed="0"/>
-    <w:lsdException w:name="Medium Shading 2 Accent 6" w:semiHidden="0" w:uiPriority="64" w:unhideWhenUsed="0"/>
-    <w:lsdException w:name="Medium List 1 Accent 6" w:semiHidden="0" w:uiPriority="65" w:unhideWhenUsed="0"/>
-    <w:lsdException w:name="Medium List 2 Accent 6" w:semiHidden="0" w:uiPriority="66" w:unhideWhenUsed="0"/>
-    <w:lsdException w:name="Medium Grid 1 Accent 6" w:semiHidden="0" w:uiPriority="67" w:unhideWhenUsed="0"/>
-    <w:lsdException w:name="Medium Grid 2 Accent 6" w:semiHidden="0" w:uiPriority="68" w:unhideWhenUsed="0"/>
-    <w:lsdException w:name="Medium Grid 3 Accent 6" w:semiHidden="0" w:uiPriority="69" w:unhideWhenUsed="0"/>
-    <w:lsdException w:name="Dark List Accent 6" w:semiHidden="0" w:uiPriority="70" w:unhideWhenUsed="0"/>
-    <w:lsdException w:name="Colorful Shading Accent 6" w:semiHidden="0" w:uiPriority="71" w:unhideWhenUsed="0"/>
-    <w:lsdException w:name="Colorful List Accent 6" w:semiHidden="0" w:uiPriority="72" w:unhideWhenUsed="0"/>
-    <w:lsdException w:name="Colorful Grid Accent 6" w:semiHidden="0" w:uiPriority="73" w:unhideWhenUsed="0"/>
-    <w:lsdException w:name="Subtle Emphasis" w:semiHidden="0" w:uiPriority="19" w:unhideWhenUsed="0" w:qFormat="1"/>
-    <w:lsdException w:name="Intense Emphasis" w:semiHidden="0" w:uiPriority="21" w:unhideWhenUsed="0" w:qFormat="1"/>
-    <w:lsdException w:name="Subtle Reference" w:semiHidden="0" w:uiPriority="31" w:unhideWhenUsed="0" w:qFormat="1"/>
-    <w:lsdException w:name="Intense Reference" w:semiHidden="0" w:uiPriority="32" w:unhideWhenUsed="0" w:qFormat="1"/>
-    <w:lsdException w:name="Book Title" w:semiHidden="0" w:uiPriority="33" w:unhideWhenUsed="0" w:qFormat="1"/>
-    <w:lsdException w:name="Bibliography" w:uiPriority="37"/>
-    <w:lsdException w:name="TOC Heading" w:uiPriority="39" w:qFormat="1"/>
+  <w:latentStyles w:defLockedState="0" w:defUIPriority="99" w:defSemiHidden="0" w:defUnhideWhenUsed="0" w:defQFormat="0" w:count="371">
+    <w:lsdException w:name="Normal" w:uiPriority="0" w:qFormat="1"/>
+    <w:lsdException w:name="heading 1" w:uiPriority="9" w:qFormat="1"/>
+    <w:lsdException w:name="heading 2" w:semiHidden="1" w:uiPriority="9" w:unhideWhenUsed="1" w:qFormat="1"/>
+    <w:lsdException w:name="heading 3" w:semiHidden="1" w:uiPriority="9" w:unhideWhenUsed="1" w:qFormat="1"/>
+    <w:lsdException w:name="heading 4" w:semiHidden="1" w:uiPriority="9" w:unhideWhenUsed="1" w:qFormat="1"/>
+    <w:lsdException w:name="heading 5" w:semiHidden="1" w:uiPriority="9" w:unhideWhenUsed="1" w:qFormat="1"/>
+    <w:lsdException w:name="heading 6" w:semiHidden="1" w:uiPriority="9" w:unhideWhenUsed="1" w:qFormat="1"/>
+    <w:lsdException w:name="heading 7" w:semiHidden="1" w:uiPriority="9" w:unhideWhenUsed="1" w:qFormat="1"/>
+    <w:lsdException w:name="heading 8" w:semiHidden="1" w:uiPriority="9" w:unhideWhenUsed="1" w:qFormat="1"/>
+    <w:lsdException w:name="heading 9" w:semiHidden="1" w:uiPriority="9" w:unhideWhenUsed="1" w:qFormat="1"/>
+    <w:lsdException w:name="index 1" w:semiHidden="1" w:unhideWhenUsed="1"/>
+    <w:lsdException w:name="index 2" w:semiHidden="1" w:unhideWhenUsed="1"/>
+    <w:lsdException w:name="index 3" w:semiHidden="1" w:unhideWhenUsed="1"/>
+    <w:lsdException w:name="index 4" w:semiHidden="1" w:unhideWhenUsed="1"/>
+    <w:lsdException w:name="index 5" w:semiHidden="1" w:unhideWhenUsed="1"/>
+    <w:lsdException w:name="index 6" w:semiHidden="1" w:unhideWhenUsed="1"/>
+    <w:lsdException w:name="index 7" w:semiHidden="1" w:unhideWhenUsed="1"/>
+    <w:lsdException w:name="index 8" w:semiHidden="1" w:unhideWhenUsed="1"/>
+    <w:lsdException w:name="index 9" w:semiHidden="1" w:unhideWhenUsed="1"/>
+    <w:lsdException w:name="toc 1" w:semiHidden="1" w:uiPriority="39" w:unhideWhenUsed="1"/>
+    <w:lsdException w:name="toc 2" w:semiHidden="1" w:uiPriority="39" w:unhideWhenUsed="1"/>
+    <w:lsdException w:name="toc 3" w:semiHidden="1" w:uiPriority="39" w:unhideWhenUsed="1"/>
+    <w:lsdException w:name="toc 4" w:semiHidden="1" w:uiPriority="39" w:unhideWhenUsed="1"/>
+    <w:lsdException w:name="toc 5" w:semiHidden="1" w:uiPriority="39" w:unhideWhenUsed="1"/>
+    <w:lsdException w:name="toc 6" w:semiHidden="1" w:uiPriority="39" w:unhideWhenUsed="1"/>
+    <w:lsdException w:name="toc 7" w:semiHidden="1" w:uiPriority="39" w:unhideWhenUsed="1"/>
+    <w:lsdException w:name="toc 8" w:semiHidden="1" w:uiPriority="39" w:unhideWhenUsed="1"/>
+    <w:lsdException w:name="toc 9" w:semiHidden="1" w:uiPriority="39" w:unhideWhenUsed="1"/>
+    <w:lsdException w:name="Normal Indent" w:semiHidden="1" w:unhideWhenUsed="1"/>
+    <w:lsdException w:name="footnote text" w:semiHidden="1" w:unhideWhenUsed="1"/>
+    <w:lsdException w:name="annotation text" w:semiHidden="1" w:unhideWhenUsed="1"/>
+    <w:lsdException w:name="header" w:semiHidden="1" w:unhideWhenUsed="1"/>
+    <w:lsdException w:name="footer" w:semiHidden="1" w:unhideWhenUsed="1"/>
+    <w:lsdException w:name="index heading" w:semiHidden="1" w:unhideWhenUsed="1"/>
+    <w:lsdException w:name="caption" w:semiHidden="1" w:uiPriority="35" w:unhideWhenUsed="1" w:qFormat="1"/>
+    <w:lsdException w:name="table of figures" w:semiHidden="1" w:unhideWhenUsed="1"/>
+    <w:lsdException w:name="envelope address" w:semiHidden="1" w:unhideWhenUsed="1"/>
+    <w:lsdException w:name="envelope return" w:semiHidden="1" w:unhideWhenUsed="1"/>
+    <w:lsdException w:name="footnote reference" w:semiHidden="1" w:unhideWhenUsed="1"/>
+    <w:lsdException w:name="annotation reference" w:semiHidden="1" w:unhideWhenUsed="1"/>
+    <w:lsdException w:name="line number" w:semiHidden="1" w:unhideWhenUsed="1"/>
+    <w:lsdException w:name="page number" w:semiHidden="1" w:unhideWhenUsed="1"/>
+    <w:lsdException w:name="endnote reference" w:semiHidden="1" w:unhideWhenUsed="1"/>
+    <w:lsdException w:name="endnote text" w:semiHidden="1" w:unhideWhenUsed="1"/>
+    <w:lsdException w:name="table of authorities" w:semiHidden="1" w:unhideWhenUsed="1"/>
+    <w:lsdException w:name="macro" w:semiHidden="1" w:unhideWhenUsed="1"/>
+    <w:lsdException w:name="toa heading" w:semiHidden="1" w:unhideWhenUsed="1"/>
+    <w:lsdException w:name="List" w:semiHidden="1" w:unhideWhenUsed="1"/>
+    <w:lsdException w:name="List Bullet" w:semiHidden="1" w:unhideWhenUsed="1"/>
+    <w:lsdException w:name="List Number" w:semiHidden="1" w:unhideWhenUsed="1"/>
+    <w:lsdException w:name="List 2" w:semiHidden="1" w:unhideWhenUsed="1"/>
+    <w:lsdException w:name="List 3" w:semiHidden="1" w:unhideWhenUsed="1"/>
+    <w:lsdException w:name="List 4" w:semiHidden="1" w:unhideWhenUsed="1"/>
+    <w:lsdException w:name="List 5" w:semiHidden="1" w:unhideWhenUsed="1"/>
+    <w:lsdException w:name="List Bullet 2" w:semiHidden="1" w:unhideWhenUsed="1"/>
+    <w:lsdException w:name="List Bullet 3" w:semiHidden="1" w:unhideWhenUsed="1"/>
+    <w:lsdException w:name="List Bullet 4" w:semiHidden="1" w:unhideWhenUsed="1"/>
+    <w:lsdException w:name="List Bullet 5" w:semiHidden="1" w:unhideWhenUsed="1"/>
+    <w:lsdException w:name="List Number 2" w:semiHidden="1" w:unhideWhenUsed="1"/>
+    <w:lsdException w:name="List Number 3" w:semiHidden="1" w:unhideWhenUsed="1"/>
+    <w:lsdException w:name="List Number 4" w:semiHidden="1" w:unhideWhenUsed="1"/>
+    <w:lsdException w:name="List Number 5" w:semiHidden="1" w:unhideWhenUsed="1"/>
+    <w:lsdException w:name="Title" w:uiPriority="10" w:qFormat="1"/>
+    <w:lsdException w:name="Closing" w:semiHidden="1" w:unhideWhenUsed="1"/>
+    <w:lsdException w:name="Signature" w:semiHidden="1" w:unhideWhenUsed="1"/>
+    <w:lsdException w:name="Default Paragraph Font" w:semiHidden="1" w:uiPriority="1" w:unhideWhenUsed="1"/>
+    <w:lsdException w:name="Body Text" w:semiHidden="1" w:unhideWhenUsed="1"/>
+    <w:lsdException w:name="Body Text Indent" w:semiHidden="1" w:unhideWhenUsed="1"/>
+    <w:lsdException w:name="List Continue" w:semiHidden="1" w:unhideWhenUsed="1"/>
+    <w:lsdException w:name="List Continue 2" w:semiHidden="1" w:unhideWhenUsed="1"/>
+    <w:lsdException w:name="List Continue 3" w:semiHidden="1" w:unhideWhenUsed="1"/>
+    <w:lsdException w:name="List Continue 4" w:semiHidden="1" w:unhideWhenUsed="1"/>
+    <w:lsdException w:name="List Continue 5" w:semiHidden="1" w:unhideWhenUsed="1"/>
+    <w:lsdException w:name="Message Header" w:semiHidden="1" w:unhideWhenUsed="1"/>
+    <w:lsdException w:name="Subtitle" w:uiPriority="11" w:qFormat="1"/>
+    <w:lsdException w:name="Salutation" w:semiHidden="1" w:unhideWhenUsed="1"/>
+    <w:lsdException w:name="Date" w:semiHidden="1" w:unhideWhenUsed="1"/>
+    <w:lsdException w:name="Body Text First Indent" w:semiHidden="1" w:unhideWhenUsed="1"/>
+    <w:lsdException w:name="Body Text First Indent 2" w:semiHidden="1" w:unhideWhenUsed="1"/>
+    <w:lsdException w:name="Note Heading" w:semiHidden="1" w:unhideWhenUsed="1"/>
+    <w:lsdException w:name="Body Text 2" w:semiHidden="1" w:unhideWhenUsed="1"/>
+    <w:lsdException w:name="Body Text 3" w:semiHidden="1" w:unhideWhenUsed="1"/>
+    <w:lsdException w:name="Body Text Indent 2" w:semiHidden="1" w:unhideWhenUsed="1"/>
+    <w:lsdException w:name="Body Text Indent 3" w:semiHidden="1" w:unhideWhenUsed="1"/>
+    <w:lsdException w:name="Block Text" w:semiHidden="1" w:unhideWhenUsed="1"/>
+    <w:lsdException w:name="Hyperlink" w:semiHidden="1" w:unhideWhenUsed="1"/>
+    <w:lsdException w:name="FollowedHyperlink" w:semiHidden="1" w:unhideWhenUsed="1"/>
+    <w:lsdException w:name="Strong" w:uiPriority="22" w:qFormat="1"/>
+    <w:lsdException w:name="Emphasis" w:uiPriority="20" w:qFormat="1"/>
+    <w:lsdException w:name="Document Map" w:semiHidden="1" w:unhideWhenUsed="1"/>
+    <w:lsdException w:name="Plain Text" w:semiHidden="1" w:unhideWhenUsed="1"/>
+    <w:lsdException w:name="E-mail Signature" w:semiHidden="1" w:unhideWhenUsed="1"/>
+    <w:lsdException w:name="HTML Top of Form" w:semiHidden="1" w:unhideWhenUsed="1"/>
+    <w:lsdException w:name="HTML Bottom of Form" w:semiHidden="1" w:unhideWhenUsed="1"/>
+    <w:lsdException w:name="Normal (Web)" w:semiHidden="1" w:unhideWhenUsed="1"/>
+    <w:lsdException w:name="HTML Acronym" w:semiHidden="1" w:unhideWhenUsed="1"/>
+    <w:lsdException w:name="HTML Address" w:semiHidden="1" w:unhideWhenUsed="1"/>
+    <w:lsdException w:name="HTML Cite" w:semiHidden="1" w:unhideWhenUsed="1"/>
+    <w:lsdException w:name="HTML Code" w:semiHidden="1" w:unhideWhenUsed="1"/>
+    <w:lsdException w:name="HTML Definition" w:semiHidden="1" w:unhideWhenUsed="1"/>
+    <w:lsdException w:name="HTML Keyboard" w:semiHidden="1" w:unhideWhenUsed="1"/>
+    <w:lsdException w:name="HTML Preformatted" w:semiHidden="1" w:unhideWhenUsed="1"/>
+    <w:lsdException w:name="HTML Sample" w:semiHidden="1" w:unhideWhenUsed="1"/>
+    <w:lsdException w:name="HTML Typewriter" w:semiHidden="1" w:unhideWhenUsed="1"/>
+    <w:lsdException w:name="HTML Variable" w:semiHidden="1" w:unhideWhenUsed="1"/>
+    <w:lsdException w:name="Normal Table" w:semiHidden="1" w:unhideWhenUsed="1"/>
+    <w:lsdException w:name="annotation subject" w:semiHidden="1" w:unhideWhenUsed="1"/>
+    <w:lsdException w:name="No List" w:semiHidden="1" w:unhideWhenUsed="1"/>
+    <w:lsdException w:name="Outline List 1" w:semiHidden="1" w:unhideWhenUsed="1"/>
+    <w:lsdException w:name="Outline List 2" w:semiHidden="1" w:unhideWhenUsed="1"/>
+    <w:lsdException w:name="Outline List 3" w:semiHidden="1" w:unhideWhenUsed="1"/>
+    <w:lsdException w:name="Table Simple 1" w:semiHidden="1" w:unhideWhenUsed="1"/>
+    <w:lsdException w:name="Table Simple 2" w:semiHidden="1" w:unhideWhenUsed="1"/>
+    <w:lsdException w:name="Table Simple 3" w:semiHidden="1" w:unhideWhenUsed="1"/>
+    <w:lsdException w:name="Table Classic 1" w:semiHidden="1" w:unhideWhenUsed="1"/>
+    <w:lsdException w:name="Table Classic 2" w:semiHidden="1" w:unhideWhenUsed="1"/>
+    <w:lsdException w:name="Table Classic 3" w:semiHidden="1" w:unhideWhenUsed="1"/>
+    <w:lsdException w:name="Table Classic 4" w:semiHidden="1" w:unhideWhenUsed="1"/>
+    <w:lsdException w:name="Table Colorful 1" w:semiHidden="1" w:unhideWhenUsed="1"/>
+    <w:lsdException w:name="Table Colorful 2" w:semiHidden="1" w:unhideWhenUsed="1"/>
+    <w:lsdException w:name="Table Colorful 3" w:semiHidden="1" w:unhideWhenUsed="1"/>
+    <w:lsdException w:name="Table Columns 1" w:semiHidden="1" w:unhideWhenUsed="1"/>
+    <w:lsdException w:name="Table Columns 2" w:semiHidden="1" w:unhideWhenUsed="1"/>
+    <w:lsdException w:name="Table Columns 3" w:semiHidden="1" w:unhideWhenUsed="1"/>
+    <w:lsdException w:name="Table Columns 4" w:semiHidden="1" w:unhideWhenUsed="1"/>
+    <w:lsdException w:name="Table Columns 5" w:semiHidden="1" w:unhideWhenUsed="1"/>
+    <w:lsdException w:name="Table Grid 1" w:semiHidden="1" w:unhideWhenUsed="1"/>
+    <w:lsdException w:name="Table Grid 2" w:semiHidden="1" w:unhideWhenUsed="1"/>
+    <w:lsdException w:name="Table Grid 3" w:semiHidden="1" w:unhideWhenUsed="1"/>
+    <w:lsdException w:name="Table Grid 4" w:semiHidden="1" w:unhideWhenUsed="1"/>
+    <w:lsdException w:name="Table Grid 5" w:semiHidden="1" w:unhideWhenUsed="1"/>
+    <w:lsdException w:name="Table Grid 6" w:semiHidden="1" w:unhideWhenUsed="1"/>
+    <w:lsdException w:name="Table Grid 7" w:semiHidden="1" w:unhideWhenUsed="1"/>
+    <w:lsdException w:name="Table Grid 8" w:semiHidden="1" w:unhideWhenUsed="1"/>
+    <w:lsdException w:name="Table List 1" w:semiHidden="1" w:unhideWhenUsed="1"/>
+    <w:lsdException w:name="Table List 2" w:semiHidden="1" w:unhideWhenUsed="1"/>
+    <w:lsdException w:name="Table List 3" w:semiHidden="1" w:unhideWhenUsed="1"/>
+    <w:lsdException w:name="Table List 4" w:semiHidden="1" w:unhideWhenUsed="1"/>
+    <w:lsdException w:name="Table List 5" w:semiHidden="1" w:unhideWhenUsed="1"/>
+    <w:lsdException w:name="Table List 6" w:semiHidden="1" w:unhideWhenUsed="1"/>
+    <w:lsdException w:name="Table List 7" w:semiHidden="1" w:unhideWhenUsed="1"/>
+    <w:lsdException w:name="Table List 8" w:semiHidden="1" w:unhideWhenUsed="1"/>
+    <w:lsdException w:name="Table 3D effects 1" w:semiHidden="1" w:unhideWhenUsed="1"/>
+    <w:lsdException w:name="Table 3D effects 2" w:semiHidden="1" w:unhideWhenUsed="1"/>
+    <w:lsdException w:name="Table 3D effects 3" w:semiHidden="1" w:unhideWhenUsed="1"/>
+    <w:lsdException w:name="Table Contemporary" w:semiHidden="1" w:unhideWhenUsed="1"/>
+    <w:lsdException w:name="Table Elegant" w:semiHidden="1" w:unhideWhenUsed="1"/>
+    <w:lsdException w:name="Table Professional" w:semiHidden="1" w:unhideWhenUsed="1"/>
+    <w:lsdException w:name="Table Subtle 1" w:semiHidden="1" w:unhideWhenUsed="1"/>
+    <w:lsdException w:name="Table Subtle 2" w:semiHidden="1" w:unhideWhenUsed="1"/>
+    <w:lsdException w:name="Table Web 1" w:semiHidden="1" w:unhideWhenUsed="1"/>
+    <w:lsdException w:name="Table Web 2" w:semiHidden="1" w:unhideWhenUsed="1"/>
+    <w:lsdException w:name="Table Web 3" w:semiHidden="1" w:unhideWhenUsed="1"/>
+    <w:lsdException w:name="Balloon Text" w:semiHidden="1" w:unhideWhenUsed="1"/>
+    <w:lsdException w:name="Table Grid" w:uiPriority="59"/>
+    <w:lsdException w:name="Table Theme" w:semiHidden="1" w:unhideWhenUsed="1"/>
+    <w:lsdException w:name="Placeholder Text" w:semiHidden="1"/>
+    <w:lsdException w:name="No Spacing" w:uiPriority="1" w:qFormat="1"/>
+    <w:lsdException w:name="Light Shading" w:uiPriority="60"/>
+    <w:lsdException w:name="Light List" w:uiPriority="61"/>
+    <w:lsdException w:name="Light Grid" w:uiPriority="62"/>
+    <w:lsdException w:name="Medium Shading 1" w:uiPriority="63"/>
+    <w:lsdException w:name="Medium Shading 2" w:uiPriority="64"/>
+    <w:lsdException w:name="Medium List 1" w:uiPriority="65"/>
+    <w:lsdException w:name="Medium List 2" w:uiPriority="66"/>
+    <w:lsdException w:name="Medium Grid 1" w:uiPriority="67"/>
+    <w:lsdException w:name="Medium Grid 2" w:uiPriority="68"/>
+    <w:lsdException w:name="Medium Grid 3" w:uiPriority="69"/>
+    <w:lsdException w:name="Dark List" w:uiPriority="70"/>
+    <w:lsdException w:name="Colorful Shading" w:uiPriority="71"/>
+    <w:lsdException w:name="Colorful List" w:uiPriority="72"/>
+    <w:lsdException w:name="Colorful Grid" w:uiPriority="73"/>
+    <w:lsdException w:name="Light Shading Accent 1" w:uiPriority="60"/>
+    <w:lsdException w:name="Light List Accent 1" w:uiPriority="61"/>
+    <w:lsdException w:name="Light Grid Accent 1" w:uiPriority="62"/>
+    <w:lsdException w:name="Medium Shading 1 Accent 1" w:uiPriority="63"/>
+    <w:lsdException w:name="Medium Shading 2 Accent 1" w:uiPriority="64"/>
+    <w:lsdException w:name="Medium List 1 Accent 1" w:uiPriority="65"/>
+    <w:lsdException w:name="Revision" w:semiHidden="1"/>
+    <w:lsdException w:name="List Paragraph" w:uiPriority="34" w:qFormat="1"/>
+    <w:lsdException w:name="Quote" w:uiPriority="29" w:qFormat="1"/>
+    <w:lsdException w:name="Intense Quote" w:uiPriority="30" w:qFormat="1"/>
+    <w:lsdException w:name="Medium List 2 Accent 1" w:uiPriority="66"/>
+    <w:lsdException w:name="Medium Grid 1 Accent 1" w:uiPriority="67"/>
+    <w:lsdException w:name="Medium Grid 2 Accent 1" w:uiPriority="68"/>
+    <w:lsdException w:name="Medium Grid 3 Accent 1" w:uiPriority="69"/>
+    <w:lsdException w:name="Dark List Accent 1" w:uiPriority="70"/>
+    <w:lsdException w:name="Colorful Shading Accent 1" w:uiPriority="71"/>
+    <w:lsdException w:name="Colorful List Accent 1" w:uiPriority="72"/>
+    <w:lsdException w:name="Colorful Grid Accent 1" w:uiPriority="73"/>
+    <w:lsdException w:name="Light Shading Accent 2" w:uiPriority="60"/>
+    <w:lsdException w:name="Light List Accent 2" w:uiPriority="61"/>
+    <w:lsdException w:name="Light Grid Accent 2" w:uiPriority="62"/>
+    <w:lsdException w:name="Medium Shading 1 Accent 2" w:uiPriority="63"/>
+    <w:lsdException w:name="Medium Shading 2 Accent 2" w:uiPriority="64"/>
+    <w:lsdException w:name="Medium List 1 Accent 2" w:uiPriority="65"/>
+    <w:lsdException w:name="Medium List 2 Accent 2" w:uiPriority="66"/>
+    <w:lsdException w:name="Medium Grid 1 Accent 2" w:uiPriority="67"/>
+    <w:lsdException w:name="Medium Grid 2 Accent 2" w:uiPriority="68"/>
+    <w:lsdException w:name="Medium Grid 3 Accent 2" w:uiPriority="69"/>
+    <w:lsdException w:name="Dark List Accent 2" w:uiPriority="70"/>
+    <w:lsdException w:name="Colorful Shading Accent 2" w:uiPriority="71"/>
+    <w:lsdException w:name="Colorful List Accent 2" w:uiPriority="72"/>
+    <w:lsdException w:name="Colorful Grid Accent 2" w:uiPriority="73"/>
+    <w:lsdException w:name="Light Shading Accent 3" w:uiPriority="60"/>
+    <w:lsdException w:name="Light List Accent 3" w:uiPriority="61"/>
+    <w:lsdException w:name="Light Grid Accent 3" w:uiPriority="62"/>
+    <w:lsdException w:name="Medium Shading 1 Accent 3" w:uiPriority="63"/>
+    <w:lsdException w:name="Medium Shading 2 Accent 3" w:uiPriority="64"/>
+    <w:lsdException w:name="Medium List 1 Accent 3" w:uiPriority="65"/>
+    <w:lsdException w:name="Medium List 2 Accent 3" w:uiPriority="66"/>
+    <w:lsdException w:name="Medium Grid 1 Accent 3" w:uiPriority="67"/>
+    <w:lsdException w:name="Medium Grid 2 Accent 3" w:uiPriority="68"/>
+    <w:lsdException w:name="Medium Grid 3 Accent 3" w:uiPriority="69"/>
+    <w:lsdException w:name="Dark List Accent 3" w:uiPriority="70"/>
+    <w:lsdException w:name="Colorful Shading Accent 3" w:uiPriority="71"/>
+    <w:lsdException w:name="Colorful List Accent 3" w:uiPriority="72"/>
+    <w:lsdException w:name="Colorful Grid Accent 3" w:uiPriority="73"/>
+    <w:lsdException w:name="Light Shading Accent 4" w:uiPriority="60"/>
+    <w:lsdException w:name="Light List Accent 4" w:uiPriority="61"/>
+    <w:lsdException w:name="Light Grid Accent 4" w:uiPriority="62"/>
+    <w:lsdException w:name="Medium Shading 1 Accent 4" w:uiPriority="63"/>
+    <w:lsdException w:name="Medium Shading 2 Accent 4" w:uiPriority="64"/>
+    <w:lsdException w:name="Medium List 1 Accent 4" w:uiPriority="65"/>
+    <w:lsdException w:name="Medium List 2 Accent 4" w:uiPriority="66"/>
+    <w:lsdException w:name="Medium Grid 1 Accent 4" w:uiPriority="67"/>
+    <w:lsdException w:name="Medium Grid 2 Accent 4" w:uiPriority="68"/>
+    <w:lsdException w:name="Medium Grid 3 Accent 4" w:uiPriority="69"/>
+    <w:lsdException w:name="Dark List Accent 4" w:uiPriority="70"/>
+    <w:lsdException w:name="Colorful Shading Accent 4" w:uiPriority="71"/>
+    <w:lsdException w:name="Colorful List Accent 4" w:uiPriority="72"/>
+    <w:lsdException w:name="Colorful Grid Accent 4" w:uiPriority="73"/>
+    <w:lsdException w:name="Light Shading Accent 5" w:uiPriority="60"/>
+    <w:lsdException w:name="Light List Accent 5" w:uiPriority="61"/>
+    <w:lsdException w:name="Light Grid Accent 5" w:uiPriority="62"/>
+    <w:lsdException w:name="Medium Shading 1 Accent 5" w:uiPriority="63"/>
+    <w:lsdException w:name="Medium Shading 2 Accent 5" w:uiPriority="64"/>
+    <w:lsdException w:name="Medium List 1 Accent 5" w:uiPriority="65"/>
+    <w:lsdException w:name="Medium List 2 Accent 5" w:uiPriority="66"/>
+    <w:lsdException w:name="Medium Grid 1 Accent 5" w:uiPriority="67"/>
+    <w:lsdException w:name="Medium Grid 2 Accent 5" w:uiPriority="68"/>
+    <w:lsdException w:name="Medium Grid 3 Accent 5" w:uiPriority="69"/>
+    <w:lsdException w:name="Dark List Accent 5" w:uiPriority="70"/>
+    <w:lsdException w:name="Colorful Shading Accent 5" w:uiPriority="71"/>
+    <w:lsdException w:name="Colorful List Accent 5" w:uiPriority="72"/>
+    <w:lsdException w:name="Colorful Grid Accent 5" w:uiPriority="73"/>
+    <w:lsdException w:name="Light Shading Accent 6" w:uiPriority="60"/>
+    <w:lsdException w:name="Light List Accent 6" w:uiPriority="61"/>
+    <w:lsdException w:name="Light Grid Accent 6" w:uiPriority="62"/>
+    <w:lsdException w:name="Medium Shading 1 Accent 6" w:uiPriority="63"/>
+    <w:lsdException w:name="Medium Shading 2 Accent 6" w:uiPriority="64"/>
+    <w:lsdException w:name="Medium List 1 Accent 6" w:uiPriority="65"/>
+    <w:lsdException w:name="Medium List 2 Accent 6" w:uiPriority="66"/>
+    <w:lsdException w:name="Medium Grid 1 Accent 6" w:uiPriority="67"/>
+    <w:lsdException w:name="Medium Grid 2 Accent 6" w:uiPriority="68"/>
+    <w:lsdException w:name="Medium Grid 3 Accent 6" w:uiPriority="69"/>
+    <w:lsdException w:name="Dark List Accent 6" w:uiPriority="70"/>
+    <w:lsdException w:name="Colorful Shading Accent 6" w:uiPriority="71"/>
+    <w:lsdException w:name="Colorful List Accent 6" w:uiPriority="72"/>
+    <w:lsdException w:name="Colorful Grid Accent 6" w:uiPriority="73"/>
+    <w:lsdException w:name="Subtle Emphasis" w:uiPriority="19" w:qFormat="1"/>
+    <w:lsdException w:name="Intense Emphasis" w:uiPriority="21" w:qFormat="1"/>
+    <w:lsdException w:name="Subtle Reference" w:uiPriority="31" w:qFormat="1"/>
+    <w:lsdException w:name="Intense Reference" w:uiPriority="32" w:qFormat="1"/>
+    <w:lsdException w:name="Book Title" w:uiPriority="33" w:qFormat="1"/>
+    <w:lsdException w:name="Bibliography" w:semiHidden="1" w:uiPriority="37" w:unhideWhenUsed="1"/>
+    <w:lsdException w:name="TOC Heading" w:semiHidden="1" w:uiPriority="39" w:unhideWhenUsed="1" w:qFormat="1"/>
+    <w:lsdException w:name="Plain Table 1" w:uiPriority="41"/>
+    <w:lsdException w:name="Plain Table 2" w:uiPriority="42"/>
+    <w:lsdException w:name="Plain Table 3" w:uiPriority="43"/>
+    <w:lsdException w:name="Plain Table 4" w:uiPriority="44"/>
+    <w:lsdException w:name="Plain Table 5" w:uiPriority="45"/>
+    <w:lsdException w:name="Grid Table Light" w:uiPriority="40"/>
+    <w:lsdException w:name="Grid Table 1 Light" w:uiPriority="46"/>
+    <w:lsdException w:name="Grid Table 2" w:uiPriority="47"/>
+    <w:lsdException w:name="Grid Table 3" w:uiPriority="48"/>
+    <w:lsdException w:name="Grid Table 4" w:uiPriority="49"/>
+    <w:lsdException w:name="Grid Table 5 Dark" w:uiPriority="50"/>
+    <w:lsdException w:name="Grid Table 6 Colorful" w:uiPriority="51"/>
+    <w:lsdException w:name="Grid Table 7 Colorful" w:uiPriority="52"/>
+    <w:lsdException w:name="Grid Table 1 Light Accent 1" w:uiPriority="46"/>
+    <w:lsdException w:name="Grid Table 2 Accent 1" w:uiPriority="47"/>
+    <w:lsdException w:name="Grid Table 3 Accent 1" w:uiPriority="48"/>
+    <w:lsdException w:name="Grid Table 4 Accent 1" w:uiPriority="49"/>
+    <w:lsdException w:name="Grid Table 5 Dark Accent 1" w:uiPriority="50"/>
+    <w:lsdException w:name="Grid Table 6 Colorful Accent 1" w:uiPriority="51"/>
+    <w:lsdException w:name="Grid Table 7 Colorful Accent 1" w:uiPriority="52"/>
+    <w:lsdException w:name="Grid Table 1 Light Accent 2" w:uiPriority="46"/>
+    <w:lsdException w:name="Grid Table 2 Accent 2" w:uiPriority="47"/>
+    <w:lsdException w:name="Grid Table 3 Accent 2" w:uiPriority="48"/>
+    <w:lsdException w:name="Grid Table 4 Accent 2" w:uiPriority="49"/>
+    <w:lsdException w:name="Grid Table 5 Dark Accent 2" w:uiPriority="50"/>
+    <w:lsdException w:name="Grid Table 6 Colorful Accent 2" w:uiPriority="51"/>
+    <w:lsdException w:name="Grid Table 7 Colorful Accent 2" w:uiPriority="52"/>
+    <w:lsdException w:name="Grid Table 1 Light Accent 3" w:uiPriority="46"/>
+    <w:lsdException w:name="Grid Table 2 Accent 3" w:uiPriority="47"/>
+    <w:lsdException w:name="Grid Table 3 Accent 3" w:uiPriority="48"/>
+    <w:lsdException w:name="Grid Table 4 Accent 3" w:uiPriority="49"/>
+    <w:lsdException w:name="Grid Table 5 Dark Accent 3" w:uiPriority="50"/>
+    <w:lsdException w:name="Grid Table 6 Colorful Accent 3" w:uiPriority="51"/>
+    <w:lsdException w:name="Grid Table 7 Colorful Accent 3" w:uiPriority="52"/>
+    <w:lsdException w:name="Grid Table 1 Light Accent 4" w:uiPriority="46"/>
+    <w:lsdException w:name="Grid Table 2 Accent 4" w:uiPriority="47"/>
+    <w:lsdException w:name="Grid Table 3 Accent 4" w:uiPriority="48"/>
+    <w:lsdException w:name="Grid Table 4 Accent 4" w:uiPriority="49"/>
+    <w:lsdException w:name="Grid Table 5 Dark Accent 4" w:uiPriority="50"/>
+    <w:lsdException w:name="Grid Table 6 Colorful Accent 4" w:uiPriority="51"/>
+    <w:lsdException w:name="Grid Table 7 Colorful Accent 4" w:uiPriority="52"/>
+    <w:lsdException w:name="Grid Table 1 Light Accent 5" w:uiPriority="46"/>
+    <w:lsdException w:name="Grid Table 2 Accent 5" w:uiPriority="47"/>
+    <w:lsdException w:name="Grid Table 3 Accent 5" w:uiPriority="48"/>
+    <w:lsdException w:name="Grid Table 4 Accent 5" w:uiPriority="49"/>
+    <w:lsdException w:name="Grid Table 5 Dark Accent 5" w:uiPriority="50"/>
+    <w:lsdException w:name="Grid Table 6 Colorful Accent 5" w:uiPriority="51"/>
+    <w:lsdException w:name="Grid Table 7 Colorful Accent 5" w:uiPriority="52"/>
+    <w:lsdException w:name="Grid Table 1 Light Accent 6" w:uiPriority="46"/>
+    <w:lsdException w:name="Grid Table 2 Accent 6" w:uiPriority="47"/>
+    <w:lsdException w:name="Grid Table 3 Accent 6" w:uiPriority="48"/>
+    <w:lsdException w:name="Grid Table 4 Accent 6" w:uiPriority="49"/>
+    <w:lsdException w:name="Grid Table 5 Dark Accent 6" w:uiPriority="50"/>
+    <w:lsdException w:name="Grid Table 6 Colorful Accent 6" w:uiPriority="51"/>
+    <w:lsdException w:name="Grid Table 7 Colorful Accent 6" w:uiPriority="52"/>
+    <w:lsdException w:name="List Table 1 Light" w:uiPriority="46"/>
+    <w:lsdException w:name="List Table 2" w:uiPriority="47"/>
+    <w:lsdException w:name="List Table 3" w:uiPriority="48"/>
+    <w:lsdException w:name="List Table 4" w:uiPriority="49"/>
+    <w:lsdException w:name="List Table 5 Dark" w:uiPriority="50"/>
+    <w:lsdException w:name="List Table 6 Colorful" w:uiPriority="51"/>
+    <w:lsdException w:name="List Table 7 Colorful" w:uiPriority="52"/>
+    <w:lsdException w:name="List Table 1 Light Accent 1" w:uiPriority="46"/>
+    <w:lsdException w:name="List Table 2 Accent 1" w:uiPriority="47"/>
+    <w:lsdException w:name="List Table 3 Accent 1" w:uiPriority="48"/>
+    <w:lsdException w:name="List Table 4 Accent 1" w:uiPriority="49"/>
+    <w:lsdException w:name="List Table 5 Dark Accent 1" w:uiPriority="50"/>
+    <w:lsdException w:name="List Table 6 Colorful Accent 1" w:uiPriority="51"/>
+    <w:lsdException w:name="List Table 7 Colorful Accent 1" w:uiPriority="52"/>
+    <w:lsdException w:name="List Table 1 Light Accent 2" w:uiPriority="46"/>
+    <w:lsdException w:name="List Table 2 Accent 2" w:uiPriority="47"/>
+    <w:lsdException w:name="List Table 3 Accent 2" w:uiPriority="48"/>
+    <w:lsdException w:name="List Table 4 Accent 2" w:uiPriority="49"/>
+    <w:lsdException w:name="List Table 5 Dark Accent 2" w:uiPriority="50"/>
+    <w:lsdException w:name="List Table 6 Colorful Accent 2" w:uiPriority="51"/>
+    <w:lsdException w:name="List Table 7 Colorful Accent 2" w:uiPriority="52"/>
+    <w:lsdException w:name="List Table 1 Light Accent 3" w:uiPriority="46"/>
+    <w:lsdException w:name="List Table 2 Accent 3" w:uiPriority="47"/>
+    <w:lsdException w:name="List Table 3 Accent 3" w:uiPriority="48"/>
+    <w:lsdException w:name="List Table 4 Accent 3" w:uiPriority="49"/>
+    <w:lsdException w:name="List Table 5 Dark Accent 3" w:uiPriority="50"/>
+    <w:lsdException w:name="List Table 6 Colorful Accent 3" w:uiPriority="51"/>
+    <w:lsdException w:name="List Table 7 Colorful Accent 3" w:uiPriority="52"/>
+    <w:lsdException w:name="List Table 1 Light Accent 4" w:uiPriority="46"/>
+    <w:lsdException w:name="List Table 2 Accent 4" w:uiPriority="47"/>
+    <w:lsdException w:name="List Table 3 Accent 4" w:uiPriority="48"/>
+    <w:lsdException w:name="List Table 4 Accent 4" w:uiPriority="49"/>
+    <w:lsdException w:name="List Table 5 Dark Accent 4" w:uiPriority="50"/>
+    <w:lsdException w:name="List Table 6 Colorful Accent 4" w:uiPriority="51"/>
+    <w:lsdException w:name="List Table 7 Colorful Accent 4" w:uiPriority="52"/>
+    <w:lsdException w:name="List Table 1 Light Accent 5" w:uiPriority="46"/>
+    <w:lsdException w:name="List Table 2 Accent 5" w:uiPriority="47"/>
+    <w:lsdException w:name="List Table 3 Accent 5" w:uiPriority="48"/>
+    <w:lsdException w:name="List Table 4 Accent 5" w:uiPriority="49"/>
+    <w:lsdException w:name="List Table 5 Dark Accent 5" w:uiPriority="50"/>
+    <w:lsdException w:name="List Table 6 Colorful Accent 5" w:uiPriority="51"/>
+    <w:lsdException w:name="List Table 7 Colorful Accent 5" w:uiPriority="52"/>
+    <w:lsdException w:name="List Table 1 Light Accent 6" w:uiPriority="46"/>
+    <w:lsdException w:name="List Table 2 Accent 6" w:uiPriority="47"/>
+    <w:lsdException w:name="List Table 3 Accent 6" w:uiPriority="48"/>
+    <w:lsdException w:name="List Table 4 Accent 6" w:uiPriority="49"/>
+    <w:lsdException w:name="List Table 5 Dark Accent 6" w:uiPriority="50"/>
+    <w:lsdException w:name="List Table 6 Colorful Accent 6" w:uiPriority="51"/>
+    <w:lsdException w:name="List Table 7 Colorful Accent 6" w:uiPriority="52"/>
   </w:latentStyles>
   <w:style w:type="paragraph" w:default="1" w:styleId="a">
     <w:name w:val="Normal"/>
@@ -12318,208 +12270,7 @@
     <w:basedOn w:val="a0"/>
     <w:uiPriority w:val="99"/>
     <w:semiHidden/>
-    <w:rsid w:val="005F6119"/>
-    <w:rPr>
-      <w:color w:val="808080"/>
-    </w:rPr>
-  </w:style>
-</w:styles>
-</file>
-
-<file path=word/glossary/stylesWithEffects.xml><?xml version="1.0" encoding="utf-8"?>
-<w:styles xmlns:wpc="http://schemas.microsoft.com/office/word/2010/wordprocessingCanvas" xmlns:mc="http://schemas.openxmlformats.org/markup-compatibility/2006" xmlns:o="urn:schemas-microsoft-com:office:office" xmlns:r="http://schemas.openxmlformats.org/officeDocument/2006/relationships" xmlns:m="http://schemas.openxmlformats.org/officeDocument/2006/math" xmlns:v="urn:schemas-microsoft-com:vml" xmlns:wp14="http://schemas.microsoft.com/office/word/2010/wordprocessingDrawing" xmlns:wp="http://schemas.openxmlformats.org/drawingml/2006/wordprocessingDrawing" xmlns:w10="urn:schemas-microsoft-com:office:word" xmlns:w="http://schemas.openxmlformats.org/wordprocessingml/2006/main" xmlns:w14="http://schemas.microsoft.com/office/word/2010/wordml" xmlns:wpg="http://schemas.microsoft.com/office/word/2010/wordprocessingGroup" xmlns:wpi="http://schemas.microsoft.com/office/word/2010/wordprocessingInk" xmlns:wne="http://schemas.microsoft.com/office/word/2006/wordml" xmlns:wps="http://schemas.microsoft.com/office/word/2010/wordprocessingShape" mc:Ignorable="w14 wp14">
-  <w:docDefaults>
-    <w:rPrDefault>
-      <w:rPr>
-        <w:rFonts w:asciiTheme="minorHAnsi" w:eastAsiaTheme="minorEastAsia" w:hAnsiTheme="minorHAnsi" w:cstheme="minorBidi"/>
-        <w:kern w:val="2"/>
-        <w:sz w:val="21"/>
-        <w:szCs w:val="22"/>
-        <w:lang w:val="en-US" w:eastAsia="zh-CN" w:bidi="ar-SA"/>
-      </w:rPr>
-    </w:rPrDefault>
-    <w:pPrDefault/>
-  </w:docDefaults>
-  <w:latentStyles w:defLockedState="0" w:defUIPriority="99" w:defSemiHidden="1" w:defUnhideWhenUsed="1" w:defQFormat="0" w:count="267">
-    <w:lsdException w:name="Normal" w:semiHidden="0" w:uiPriority="0" w:unhideWhenUsed="0" w:qFormat="1"/>
-    <w:lsdException w:name="heading 1" w:semiHidden="0" w:uiPriority="9" w:unhideWhenUsed="0" w:qFormat="1"/>
-    <w:lsdException w:name="heading 2" w:uiPriority="9" w:qFormat="1"/>
-    <w:lsdException w:name="heading 3" w:uiPriority="9" w:qFormat="1"/>
-    <w:lsdException w:name="heading 4" w:uiPriority="9" w:qFormat="1"/>
-    <w:lsdException w:name="heading 5" w:uiPriority="9" w:qFormat="1"/>
-    <w:lsdException w:name="heading 6" w:uiPriority="9" w:qFormat="1"/>
-    <w:lsdException w:name="heading 7" w:uiPriority="9" w:qFormat="1"/>
-    <w:lsdException w:name="heading 8" w:uiPriority="9" w:qFormat="1"/>
-    <w:lsdException w:name="heading 9" w:uiPriority="9" w:qFormat="1"/>
-    <w:lsdException w:name="toc 1" w:uiPriority="39"/>
-    <w:lsdException w:name="toc 2" w:uiPriority="39"/>
-    <w:lsdException w:name="toc 3" w:uiPriority="39"/>
-    <w:lsdException w:name="toc 4" w:uiPriority="39"/>
-    <w:lsdException w:name="toc 5" w:uiPriority="39"/>
-    <w:lsdException w:name="toc 6" w:uiPriority="39"/>
-    <w:lsdException w:name="toc 7" w:uiPriority="39"/>
-    <w:lsdException w:name="toc 8" w:uiPriority="39"/>
-    <w:lsdException w:name="toc 9" w:uiPriority="39"/>
-    <w:lsdException w:name="caption" w:uiPriority="35" w:qFormat="1"/>
-    <w:lsdException w:name="Title" w:semiHidden="0" w:uiPriority="10" w:unhideWhenUsed="0" w:qFormat="1"/>
-    <w:lsdException w:name="Default Paragraph Font" w:uiPriority="1"/>
-    <w:lsdException w:name="Subtitle" w:semiHidden="0" w:uiPriority="11" w:unhideWhenUsed="0" w:qFormat="1"/>
-    <w:lsdException w:name="Strong" w:semiHidden="0" w:uiPriority="22" w:unhideWhenUsed="0" w:qFormat="1"/>
-    <w:lsdException w:name="Emphasis" w:semiHidden="0" w:uiPriority="20" w:unhideWhenUsed="0" w:qFormat="1"/>
-    <w:lsdException w:name="Table Grid" w:semiHidden="0" w:uiPriority="59" w:unhideWhenUsed="0"/>
-    <w:lsdException w:name="Placeholder Text" w:unhideWhenUsed="0"/>
-    <w:lsdException w:name="No Spacing" w:semiHidden="0" w:uiPriority="1" w:unhideWhenUsed="0" w:qFormat="1"/>
-    <w:lsdException w:name="Light Shading" w:semiHidden="0" w:uiPriority="60" w:unhideWhenUsed="0"/>
-    <w:lsdException w:name="Light List" w:semiHidden="0" w:uiPriority="61" w:unhideWhenUsed="0"/>
-    <w:lsdException w:name="Light Grid" w:semiHidden="0" w:uiPriority="62" w:unhideWhenUsed="0"/>
-    <w:lsdException w:name="Medium Shading 1" w:semiHidden="0" w:uiPriority="63" w:unhideWhenUsed="0"/>
-    <w:lsdException w:name="Medium Shading 2" w:semiHidden="0" w:uiPriority="64" w:unhideWhenUsed="0"/>
-    <w:lsdException w:name="Medium List 1" w:semiHidden="0" w:uiPriority="65" w:unhideWhenUsed="0"/>
-    <w:lsdException w:name="Medium List 2" w:semiHidden="0" w:uiPriority="66" w:unhideWhenUsed="0"/>
-    <w:lsdException w:name="Medium Grid 1" w:semiHidden="0" w:uiPriority="67" w:unhideWhenUsed="0"/>
-    <w:lsdException w:name="Medium Grid 2" w:semiHidden="0" w:uiPriority="68" w:unhideWhenUsed="0"/>
-    <w:lsdException w:name="Medium Grid 3" w:semiHidden="0" w:uiPriority="69" w:unhideWhenUsed="0"/>
-    <w:lsdException w:name="Dark List" w:semiHidden="0" w:uiPriority="70" w:unhideWhenUsed="0"/>
-    <w:lsdException w:name="Colorful Shading" w:semiHidden="0" w:uiPriority="71" w:unhideWhenUsed="0"/>
-    <w:lsdException w:name="Colorful List" w:semiHidden="0" w:uiPriority="72" w:unhideWhenUsed="0"/>
-    <w:lsdException w:name="Colorful Grid" w:semiHidden="0" w:uiPriority="73" w:unhideWhenUsed="0"/>
-    <w:lsdException w:name="Light Shading Accent 1" w:semiHidden="0" w:uiPriority="60" w:unhideWhenUsed="0"/>
-    <w:lsdException w:name="Light List Accent 1" w:semiHidden="0" w:uiPriority="61" w:unhideWhenUsed="0"/>
-    <w:lsdException w:name="Light Grid Accent 1" w:semiHidden="0" w:uiPriority="62" w:unhideWhenUsed="0"/>
-    <w:lsdException w:name="Medium Shading 1 Accent 1" w:semiHidden="0" w:uiPriority="63" w:unhideWhenUsed="0"/>
-    <w:lsdException w:name="Medium Shading 2 Accent 1" w:semiHidden="0" w:uiPriority="64" w:unhideWhenUsed="0"/>
-    <w:lsdException w:name="Medium List 1 Accent 1" w:semiHidden="0" w:uiPriority="65" w:unhideWhenUsed="0"/>
-    <w:lsdException w:name="Revision" w:unhideWhenUsed="0"/>
-    <w:lsdException w:name="List Paragraph" w:semiHidden="0" w:uiPriority="34" w:unhideWhenUsed="0" w:qFormat="1"/>
-    <w:lsdException w:name="Quote" w:semiHidden="0" w:uiPriority="29" w:unhideWhenUsed="0" w:qFormat="1"/>
-    <w:lsdException w:name="Intense Quote" w:semiHidden="0" w:uiPriority="30" w:unhideWhenUsed="0" w:qFormat="1"/>
-    <w:lsdException w:name="Medium List 2 Accent 1" w:semiHidden="0" w:uiPriority="66" w:unhideWhenUsed="0"/>
-    <w:lsdException w:name="Medium Grid 1 Accent 1" w:semiHidden="0" w:uiPriority="67" w:unhideWhenUsed="0"/>
-    <w:lsdException w:name="Medium Grid 2 Accent 1" w:semiHidden="0" w:uiPriority="68" w:unhideWhenUsed="0"/>
-    <w:lsdException w:name="Medium Grid 3 Accent 1" w:semiHidden="0" w:uiPriority="69" w:unhideWhenUsed="0"/>
-    <w:lsdException w:name="Dark List Accent 1" w:semiHidden="0" w:uiPriority="70" w:unhideWhenUsed="0"/>
-    <w:lsdException w:name="Colorful Shading Accent 1" w:semiHidden="0" w:uiPriority="71" w:unhideWhenUsed="0"/>
-    <w:lsdException w:name="Colorful List Accent 1" w:semiHidden="0" w:uiPriority="72" w:unhideWhenUsed="0"/>
-    <w:lsdException w:name="Colorful Grid Accent 1" w:semiHidden="0" w:uiPriority="73" w:unhideWhenUsed="0"/>
-    <w:lsdException w:name="Light Shading Accent 2" w:semiHidden="0" w:uiPriority="60" w:unhideWhenUsed="0"/>
-    <w:lsdException w:name="Light List Accent 2" w:semiHidden="0" w:uiPriority="61" w:unhideWhenUsed="0"/>
-    <w:lsdException w:name="Light Grid Accent 2" w:semiHidden="0" w:uiPriority="62" w:unhideWhenUsed="0"/>
-    <w:lsdException w:name="Medium Shading 1 Accent 2" w:semiHidden="0" w:uiPriority="63" w:unhideWhenUsed="0"/>
-    <w:lsdException w:name="Medium Shading 2 Accent 2" w:semiHidden="0" w:uiPriority="64" w:unhideWhenUsed="0"/>
-    <w:lsdException w:name="Medium List 1 Accent 2" w:semiHidden="0" w:uiPriority="65" w:unhideWhenUsed="0"/>
-    <w:lsdException w:name="Medium List 2 Accent 2" w:semiHidden="0" w:uiPriority="66" w:unhideWhenUsed="0"/>
-    <w:lsdException w:name="Medium Grid 1 Accent 2" w:semiHidden="0" w:uiPriority="67" w:unhideWhenUsed="0"/>
-    <w:lsdException w:name="Medium Grid 2 Accent 2" w:semiHidden="0" w:uiPriority="68" w:unhideWhenUsed="0"/>
-    <w:lsdException w:name="Medium Grid 3 Accent 2" w:semiHidden="0" w:uiPriority="69" w:unhideWhenUsed="0"/>
-    <w:lsdException w:name="Dark List Accent 2" w:semiHidden="0" w:uiPriority="70" w:unhideWhenUsed="0"/>
-    <w:lsdException w:name="Colorful Shading Accent 2" w:semiHidden="0" w:uiPriority="71" w:unhideWhenUsed="0"/>
-    <w:lsdException w:name="Colorful List Accent 2" w:semiHidden="0" w:uiPriority="72" w:unhideWhenUsed="0"/>
-    <w:lsdException w:name="Colorful Grid Accent 2" w:semiHidden="0" w:uiPriority="73" w:unhideWhenUsed="0"/>
-    <w:lsdException w:name="Light Shading Accent 3" w:semiHidden="0" w:uiPriority="60" w:unhideWhenUsed="0"/>
-    <w:lsdException w:name="Light List Accent 3" w:semiHidden="0" w:uiPriority="61" w:unhideWhenUsed="0"/>
-    <w:lsdException w:name="Light Grid Accent 3" w:semiHidden="0" w:uiPriority="62" w:unhideWhenUsed="0"/>
-    <w:lsdException w:name="Medium Shading 1 Accent 3" w:semiHidden="0" w:uiPriority="63" w:unhideWhenUsed="0"/>
-    <w:lsdException w:name="Medium Shading 2 Accent 3" w:semiHidden="0" w:uiPriority="64" w:unhideWhenUsed="0"/>
-    <w:lsdException w:name="Medium List 1 Accent 3" w:semiHidden="0" w:uiPriority="65" w:unhideWhenUsed="0"/>
-    <w:lsdException w:name="Medium List 2 Accent 3" w:semiHidden="0" w:uiPriority="66" w:unhideWhenUsed="0"/>
-    <w:lsdException w:name="Medium Grid 1 Accent 3" w:semiHidden="0" w:uiPriority="67" w:unhideWhenUsed="0"/>
-    <w:lsdException w:name="Medium Grid 2 Accent 3" w:semiHidden="0" w:uiPriority="68" w:unhideWhenUsed="0"/>
-    <w:lsdException w:name="Medium Grid 3 Accent 3" w:semiHidden="0" w:uiPriority="69" w:unhideWhenUsed="0"/>
-    <w:lsdException w:name="Dark List Accent 3" w:semiHidden="0" w:uiPriority="70" w:unhideWhenUsed="0"/>
-    <w:lsdException w:name="Colorful Shading Accent 3" w:semiHidden="0" w:uiPriority="71" w:unhideWhenUsed="0"/>
-    <w:lsdException w:name="Colorful List Accent 3" w:semiHidden="0" w:uiPriority="72" w:unhideWhenUsed="0"/>
-    <w:lsdException w:name="Colorful Grid Accent 3" w:semiHidden="0" w:uiPriority="73" w:unhideWhenUsed="0"/>
-    <w:lsdException w:name="Light Shading Accent 4" w:semiHidden="0" w:uiPriority="60" w:unhideWhenUsed="0"/>
-    <w:lsdException w:name="Light List Accent 4" w:semiHidden="0" w:uiPriority="61" w:unhideWhenUsed="0"/>
-    <w:lsdException w:name="Light Grid Accent 4" w:semiHidden="0" w:uiPriority="62" w:unhideWhenUsed="0"/>
-    <w:lsdException w:name="Medium Shading 1 Accent 4" w:semiHidden="0" w:uiPriority="63" w:unhideWhenUsed="0"/>
-    <w:lsdException w:name="Medium Shading 2 Accent 4" w:semiHidden="0" w:uiPriority="64" w:unhideWhenUsed="0"/>
-    <w:lsdException w:name="Medium List 1 Accent 4" w:semiHidden="0" w:uiPriority="65" w:unhideWhenUsed="0"/>
-    <w:lsdException w:name="Medium List 2 Accent 4" w:semiHidden="0" w:uiPriority="66" w:unhideWhenUsed="0"/>
-    <w:lsdException w:name="Medium Grid 1 Accent 4" w:semiHidden="0" w:uiPriority="67" w:unhideWhenUsed="0"/>
-    <w:lsdException w:name="Medium Grid 2 Accent 4" w:semiHidden="0" w:uiPriority="68" w:unhideWhenUsed="0"/>
-    <w:lsdException w:name="Medium Grid 3 Accent 4" w:semiHidden="0" w:uiPriority="69" w:unhideWhenUsed="0"/>
-    <w:lsdException w:name="Dark List Accent 4" w:semiHidden="0" w:uiPriority="70" w:unhideWhenUsed="0"/>
-    <w:lsdException w:name="Colorful Shading Accent 4" w:semiHidden="0" w:uiPriority="71" w:unhideWhenUsed="0"/>
-    <w:lsdException w:name="Colorful List Accent 4" w:semiHidden="0" w:uiPriority="72" w:unhideWhenUsed="0"/>
-    <w:lsdException w:name="Colorful Grid Accent 4" w:semiHidden="0" w:uiPriority="73" w:unhideWhenUsed="0"/>
-    <w:lsdException w:name="Light Shading Accent 5" w:semiHidden="0" w:uiPriority="60" w:unhideWhenUsed="0"/>
-    <w:lsdException w:name="Light List Accent 5" w:semiHidden="0" w:uiPriority="61" w:unhideWhenUsed="0"/>
-    <w:lsdException w:name="Light Grid Accent 5" w:semiHidden="0" w:uiPriority="62" w:unhideWhenUsed="0"/>
-    <w:lsdException w:name="Medium Shading 1 Accent 5" w:semiHidden="0" w:uiPriority="63" w:unhideWhenUsed="0"/>
-    <w:lsdException w:name="Medium Shading 2 Accent 5" w:semiHidden="0" w:uiPriority="64" w:unhideWhenUsed="0"/>
-    <w:lsdException w:name="Medium List 1 Accent 5" w:semiHidden="0" w:uiPriority="65" w:unhideWhenUsed="0"/>
-    <w:lsdException w:name="Medium List 2 Accent 5" w:semiHidden="0" w:uiPriority="66" w:unhideWhenUsed="0"/>
-    <w:lsdException w:name="Medium Grid 1 Accent 5" w:semiHidden="0" w:uiPriority="67" w:unhideWhenUsed="0"/>
-    <w:lsdException w:name="Medium Grid 2 Accent 5" w:semiHidden="0" w:uiPriority="68" w:unhideWhenUsed="0"/>
-    <w:lsdException w:name="Medium Grid 3 Accent 5" w:semiHidden="0" w:uiPriority="69" w:unhideWhenUsed="0"/>
-    <w:lsdException w:name="Dark List Accent 5" w:semiHidden="0" w:uiPriority="70" w:unhideWhenUsed="0"/>
-    <w:lsdException w:name="Colorful Shading Accent 5" w:semiHidden="0" w:uiPriority="71" w:unhideWhenUsed="0"/>
-    <w:lsdException w:name="Colorful List Accent 5" w:semiHidden="0" w:uiPriority="72" w:unhideWhenUsed="0"/>
-    <w:lsdException w:name="Colorful Grid Accent 5" w:semiHidden="0" w:uiPriority="73" w:unhideWhenUsed="0"/>
-    <w:lsdException w:name="Light Shading Accent 6" w:semiHidden="0" w:uiPriority="60" w:unhideWhenUsed="0"/>
-    <w:lsdException w:name="Light List Accent 6" w:semiHidden="0" w:uiPriority="61" w:unhideWhenUsed="0"/>
-    <w:lsdException w:name="Light Grid Accent 6" w:semiHidden="0" w:uiPriority="62" w:unhideWhenUsed="0"/>
-    <w:lsdException w:name="Medium Shading 1 Accent 6" w:semiHidden="0" w:uiPriority="63" w:unhideWhenUsed="0"/>
-    <w:lsdException w:name="Medium Shading 2 Accent 6" w:semiHidden="0" w:uiPriority="64" w:unhideWhenUsed="0"/>
-    <w:lsdException w:name="Medium List 1 Accent 6" w:semiHidden="0" w:uiPriority="65" w:unhideWhenUsed="0"/>
-    <w:lsdException w:name="Medium List 2 Accent 6" w:semiHidden="0" w:uiPriority="66" w:unhideWhenUsed="0"/>
-    <w:lsdException w:name="Medium Grid 1 Accent 6" w:semiHidden="0" w:uiPriority="67" w:unhideWhenUsed="0"/>
-    <w:lsdException w:name="Medium Grid 2 Accent 6" w:semiHidden="0" w:uiPriority="68" w:unhideWhenUsed="0"/>
-    <w:lsdException w:name="Medium Grid 3 Accent 6" w:semiHidden="0" w:uiPriority="69" w:unhideWhenUsed="0"/>
-    <w:lsdException w:name="Dark List Accent 6" w:semiHidden="0" w:uiPriority="70" w:unhideWhenUsed="0"/>
-    <w:lsdException w:name="Colorful Shading Accent 6" w:semiHidden="0" w:uiPriority="71" w:unhideWhenUsed="0"/>
-    <w:lsdException w:name="Colorful List Accent 6" w:semiHidden="0" w:uiPriority="72" w:unhideWhenUsed="0"/>
-    <w:lsdException w:name="Colorful Grid Accent 6" w:semiHidden="0" w:uiPriority="73" w:unhideWhenUsed="0"/>
-    <w:lsdException w:name="Subtle Emphasis" w:semiHidden="0" w:uiPriority="19" w:unhideWhenUsed="0" w:qFormat="1"/>
-    <w:lsdException w:name="Intense Emphasis" w:semiHidden="0" w:uiPriority="21" w:unhideWhenUsed="0" w:qFormat="1"/>
-    <w:lsdException w:name="Subtle Reference" w:semiHidden="0" w:uiPriority="31" w:unhideWhenUsed="0" w:qFormat="1"/>
-    <w:lsdException w:name="Intense Reference" w:semiHidden="0" w:uiPriority="32" w:unhideWhenUsed="0" w:qFormat="1"/>
-    <w:lsdException w:name="Book Title" w:semiHidden="0" w:uiPriority="33" w:unhideWhenUsed="0" w:qFormat="1"/>
-    <w:lsdException w:name="Bibliography" w:uiPriority="37"/>
-    <w:lsdException w:name="TOC Heading" w:uiPriority="39" w:qFormat="1"/>
-  </w:latentStyles>
-  <w:style w:type="paragraph" w:default="1" w:styleId="a">
-    <w:name w:val="Normal"/>
-    <w:qFormat/>
-    <w:pPr>
-      <w:widowControl w:val="0"/>
-      <w:jc w:val="both"/>
-    </w:pPr>
-  </w:style>
-  <w:style w:type="character" w:default="1" w:styleId="a0">
-    <w:name w:val="Default Paragraph Font"/>
-    <w:uiPriority w:val="1"/>
-    <w:semiHidden/>
-    <w:unhideWhenUsed/>
-  </w:style>
-  <w:style w:type="table" w:default="1" w:styleId="a1">
-    <w:name w:val="Normal Table"/>
-    <w:uiPriority w:val="99"/>
-    <w:semiHidden/>
-    <w:unhideWhenUsed/>
-    <w:tblPr>
-      <w:tblInd w:w="0" w:type="dxa"/>
-      <w:tblCellMar>
-        <w:top w:w="0" w:type="dxa"/>
-        <w:left w:w="108" w:type="dxa"/>
-        <w:bottom w:w="0" w:type="dxa"/>
-        <w:right w:w="108" w:type="dxa"/>
-      </w:tblCellMar>
-    </w:tblPr>
-  </w:style>
-  <w:style w:type="numbering" w:default="1" w:styleId="a2">
-    <w:name w:val="No List"/>
-    <w:uiPriority w:val="99"/>
-    <w:semiHidden/>
-    <w:unhideWhenUsed/>
-  </w:style>
-  <w:style w:type="character" w:styleId="a3">
-    <w:name w:val="Placeholder Text"/>
-    <w:basedOn w:val="a0"/>
-    <w:uiPriority w:val="99"/>
-    <w:semiHidden/>
-    <w:rsid w:val="005F6119"/>
+    <w:rsid w:val="007A5C03"/>
     <w:rPr>
       <w:color w:val="808080"/>
     </w:rPr>
@@ -12528,7 +12279,7 @@
 </file>
 
 <file path=word/glossary/webSettings.xml><?xml version="1.0" encoding="utf-8"?>
-<w:webSettings xmlns:mc="http://schemas.openxmlformats.org/markup-compatibility/2006" xmlns:r="http://schemas.openxmlformats.org/officeDocument/2006/relationships" xmlns:w="http://schemas.openxmlformats.org/wordprocessingml/2006/main" xmlns:w14="http://schemas.microsoft.com/office/word/2010/wordml" mc:Ignorable="w14">
+<w:webSettings xmlns:mc="http://schemas.openxmlformats.org/markup-compatibility/2006" xmlns:r="http://schemas.openxmlformats.org/officeDocument/2006/relationships" xmlns:w="http://schemas.openxmlformats.org/wordprocessingml/2006/main" xmlns:w14="http://schemas.microsoft.com/office/word/2010/wordml" xmlns:w15="http://schemas.microsoft.com/office/word/2012/wordml" mc:Ignorable="w14 w15">
   <w:optimizeForBrowser/>
   <w:allowPNG/>
 </w:webSettings>
@@ -12844,7 +12595,7 @@
   <Category8/>
   <Category9/>
   <Category10/>
-  <Account>220ad513-1469-4f35-af67-2200024b354c</Account>
+  <Account>719c6b07-1f0f-4880-b9ff-992ac25757c7</Account>
   <Enclosure/>
   <ProviderInfo>
     <PostURL/>

</xml_diff>